<commit_message>
ECU Test Cases SICRE ACTOR Added
</commit_message>
<xml_diff>
--- a/data/documentos/domentos sat/MCU.docx
+++ b/data/documentos/domentos sat/MCU.docx
@@ -1,6 +1,6 @@
 
 <file path=word/document.xml><?xml version="1.0" encoding="utf-8"?>
-<w:document xmlns:wpc="http://schemas.microsoft.com/office/word/2010/wordprocessingCanvas" xmlns:mc="http://schemas.openxmlformats.org/markup-compatibility/2006" xmlns:o="urn:schemas-microsoft-com:office:office" xmlns:r="http://schemas.openxmlformats.org/officeDocument/2006/relationships" xmlns:m="http://schemas.openxmlformats.org/officeDocument/2006/math" xmlns:v="urn:schemas-microsoft-com:vml" xmlns:wp14="http://schemas.microsoft.com/office/word/2010/wordprocessingDrawing" xmlns:wp="http://schemas.openxmlformats.org/drawingml/2006/wordprocessingDrawing" xmlns:w10="urn:schemas-microsoft-com:office:word" xmlns:w="http://schemas.openxmlformats.org/wordprocessingml/2006/main" xmlns:w14="http://schemas.microsoft.com/office/word/2010/wordml" xmlns:w15="http://schemas.microsoft.com/office/word/2012/wordml" xmlns:wpg="http://schemas.microsoft.com/office/word/2010/wordprocessingGroup" xmlns:wpi="http://schemas.microsoft.com/office/word/2010/wordprocessingInk" xmlns:wne="http://schemas.microsoft.com/office/word/2006/wordml" xmlns:wps="http://schemas.microsoft.com/office/word/2010/wordprocessingShape" mc:Ignorable="w14 w15 wp14">
+<w:document xmlns:wpc="http://schemas.microsoft.com/office/word/2010/wordprocessingCanvas" xmlns:cx="http://schemas.microsoft.com/office/drawing/2014/chartex" xmlns:cx1="http://schemas.microsoft.com/office/drawing/2015/9/8/chartex" xmlns:cx2="http://schemas.microsoft.com/office/drawing/2015/10/21/chartex" xmlns:cx3="http://schemas.microsoft.com/office/drawing/2016/5/9/chartex" xmlns:cx4="http://schemas.microsoft.com/office/drawing/2016/5/10/chartex" xmlns:cx5="http://schemas.microsoft.com/office/drawing/2016/5/11/chartex" xmlns:cx6="http://schemas.microsoft.com/office/drawing/2016/5/12/chartex" xmlns:cx7="http://schemas.microsoft.com/office/drawing/2016/5/13/chartex" xmlns:cx8="http://schemas.microsoft.com/office/drawing/2016/5/14/chartex" xmlns:mc="http://schemas.openxmlformats.org/markup-compatibility/2006" xmlns:aink="http://schemas.microsoft.com/office/drawing/2016/ink" xmlns:am3d="http://schemas.microsoft.com/office/drawing/2017/model3d" xmlns:o="urn:schemas-microsoft-com:office:office" xmlns:r="http://schemas.openxmlformats.org/officeDocument/2006/relationships" xmlns:m="http://schemas.openxmlformats.org/officeDocument/2006/math" xmlns:v="urn:schemas-microsoft-com:vml" xmlns:wp14="http://schemas.microsoft.com/office/word/2010/wordprocessingDrawing" xmlns:wp="http://schemas.openxmlformats.org/drawingml/2006/wordprocessingDrawing" xmlns:w10="urn:schemas-microsoft-com:office:word" xmlns:w="http://schemas.openxmlformats.org/wordprocessingml/2006/main" xmlns:w14="http://schemas.microsoft.com/office/word/2010/wordml" xmlns:w15="http://schemas.microsoft.com/office/word/2012/wordml" xmlns:w16cid="http://schemas.microsoft.com/office/word/2016/wordml/cid" xmlns:w16se="http://schemas.microsoft.com/office/word/2015/wordml/symex" xmlns:wpg="http://schemas.microsoft.com/office/word/2010/wordprocessingGroup" xmlns:wpi="http://schemas.microsoft.com/office/word/2010/wordprocessingInk" xmlns:wne="http://schemas.microsoft.com/office/word/2006/wordml" xmlns:wps="http://schemas.microsoft.com/office/word/2010/wordprocessingShape" mc:Ignorable="w14 w15 w16se w16cid wp14">
   <w:body>
     <w:p>
       <w:pPr>
@@ -67,7 +67,7 @@
     </w:p>
     <w:p>
       <w:pPr>
-        <w:pStyle w:val="Heading1"/>
+        <w:pStyle w:val="Ttulo1"/>
         <w:jc w:val="both"/>
         <w:rPr>
           <w:rFonts w:cs="Arial"/>
@@ -443,7 +443,7 @@
     </w:p>
     <w:p>
       <w:pPr>
-        <w:pStyle w:val="TOC1"/>
+        <w:pStyle w:val="TDC1"/>
         <w:tabs>
           <w:tab w:val="right" w:leader="dot" w:pos="8494"/>
         </w:tabs>
@@ -476,7 +476,7 @@
       <w:hyperlink w:anchor="_Toc8919758" w:history="1">
         <w:r>
           <w:rPr>
-            <w:rStyle w:val="Hyperlink"/>
+            <w:rStyle w:val="Hipervnculo"/>
             <w:rFonts w:cs="Arial"/>
             <w:bCs/>
             <w:noProof/>
@@ -537,7 +537,7 @@
     </w:p>
     <w:p>
       <w:pPr>
-        <w:pStyle w:val="TOC2"/>
+        <w:pStyle w:val="TDC2"/>
         <w:rPr>
           <w:rFonts w:asciiTheme="minorHAnsi" w:eastAsiaTheme="minorEastAsia" w:hAnsiTheme="minorHAnsi" w:cstheme="minorBidi"/>
           <w:sz w:val="22"/>
@@ -548,7 +548,7 @@
       <w:hyperlink w:anchor="_Toc8919759" w:history="1">
         <w:r>
           <w:rPr>
-            <w:rStyle w:val="Hyperlink"/>
+            <w:rStyle w:val="Hipervnculo"/>
             <w:rFonts w:cs="Arial"/>
           </w:rPr>
           <w:t>Modelo de casos de uso</w:t>
@@ -598,7 +598,7 @@
     </w:p>
     <w:p>
       <w:pPr>
-        <w:pStyle w:val="TOC4"/>
+        <w:pStyle w:val="TDC4"/>
         <w:tabs>
           <w:tab w:val="right" w:leader="dot" w:pos="8494"/>
         </w:tabs>
@@ -613,26 +613,17 @@
       <w:hyperlink w:anchor="_Toc8919760" w:history="1">
         <w:r>
           <w:rPr>
-            <w:rStyle w:val="Hyperlink"/>
+            <w:rStyle w:val="Hipervnculo"/>
             <w:rFonts w:cs="Arial"/>
             <w:b/>
             <w:noProof/>
           </w:rPr>
-          <w:t>Nombre del acto</w:t>
-        </w:r>
-        <w:r>
-          <w:rPr>
-            <w:rStyle w:val="Hyperlink"/>
+          <w:t>Nombre del actor</w:t>
+        </w:r>
+        <w:r>
+          <w:rPr>
+            <w:rStyle w:val="Hipervnculo"/>
             <w:rFonts w:cs="Arial"/>
-            <w:b/>
-            <w:noProof/>
-          </w:rPr>
-          <w:t>r</w:t>
-        </w:r>
-        <w:r>
-          <w:rPr>
-            <w:rStyle w:val="Hyperlink"/>
-            <w:rFonts w:cs="Arial"/>
             <w:noProof/>
           </w:rPr>
           <w:t xml:space="preserve"> Usuario SAT</w:t>
@@ -689,7 +680,7 @@
     </w:p>
     <w:p>
       <w:pPr>
-        <w:pStyle w:val="TOC4"/>
+        <w:pStyle w:val="TDC4"/>
         <w:tabs>
           <w:tab w:val="right" w:leader="dot" w:pos="8494"/>
         </w:tabs>
@@ -704,7 +695,7 @@
       <w:hyperlink w:anchor="_Toc8919761" w:history="1">
         <w:r>
           <w:rPr>
-            <w:rStyle w:val="Hyperlink"/>
+            <w:rStyle w:val="Hipervnculo"/>
             <w:rFonts w:cs="Arial"/>
             <w:b/>
             <w:noProof/>
@@ -763,7 +754,7 @@
     </w:p>
     <w:p>
       <w:pPr>
-        <w:pStyle w:val="TOC4"/>
+        <w:pStyle w:val="TDC4"/>
         <w:tabs>
           <w:tab w:val="right" w:leader="dot" w:pos="8494"/>
         </w:tabs>
@@ -778,7 +769,7 @@
       <w:hyperlink w:anchor="_Toc8919762" w:history="1">
         <w:r>
           <w:rPr>
-            <w:rStyle w:val="Hyperlink"/>
+            <w:rStyle w:val="Hipervnculo"/>
             <w:rFonts w:cs="Arial"/>
             <w:b/>
             <w:noProof/>
@@ -837,7 +828,7 @@
     </w:p>
     <w:p>
       <w:pPr>
-        <w:pStyle w:val="TOC4"/>
+        <w:pStyle w:val="TDC4"/>
         <w:tabs>
           <w:tab w:val="right" w:leader="dot" w:pos="8494"/>
         </w:tabs>
@@ -852,7 +843,7 @@
       <w:hyperlink w:anchor="_Toc8919763" w:history="1">
         <w:r>
           <w:rPr>
-            <w:rStyle w:val="Hyperlink"/>
+            <w:rStyle w:val="Hipervnculo"/>
             <w:rFonts w:cs="Arial"/>
             <w:b/>
             <w:noProof/>
@@ -911,7 +902,7 @@
     </w:p>
     <w:p>
       <w:pPr>
-        <w:pStyle w:val="TOC4"/>
+        <w:pStyle w:val="TDC4"/>
         <w:tabs>
           <w:tab w:val="right" w:leader="dot" w:pos="8494"/>
         </w:tabs>
@@ -926,7 +917,7 @@
       <w:hyperlink w:anchor="_Toc8919764" w:history="1">
         <w:r>
           <w:rPr>
-            <w:rStyle w:val="Hyperlink"/>
+            <w:rStyle w:val="Hipervnculo"/>
             <w:rFonts w:cs="Arial"/>
             <w:noProof/>
           </w:rPr>
@@ -984,7 +975,7 @@
     </w:p>
     <w:p>
       <w:pPr>
-        <w:pStyle w:val="TOC4"/>
+        <w:pStyle w:val="TDC4"/>
         <w:tabs>
           <w:tab w:val="right" w:leader="dot" w:pos="8494"/>
         </w:tabs>
@@ -999,7 +990,7 @@
       <w:hyperlink w:anchor="_Toc8919765" w:history="1">
         <w:r>
           <w:rPr>
-            <w:rStyle w:val="Hyperlink"/>
+            <w:rStyle w:val="Hipervnculo"/>
             <w:rFonts w:cs="Arial"/>
             <w:b/>
             <w:noProof/>
@@ -1058,7 +1049,7 @@
     </w:p>
     <w:p>
       <w:pPr>
-        <w:pStyle w:val="TOC4"/>
+        <w:pStyle w:val="TDC4"/>
         <w:tabs>
           <w:tab w:val="right" w:leader="dot" w:pos="8494"/>
         </w:tabs>
@@ -1073,7 +1064,7 @@
       <w:hyperlink w:anchor="_Toc8919766" w:history="1">
         <w:r>
           <w:rPr>
-            <w:rStyle w:val="Hyperlink"/>
+            <w:rStyle w:val="Hipervnculo"/>
             <w:rFonts w:cs="Arial"/>
             <w:b/>
             <w:noProof/>
@@ -1132,7 +1123,7 @@
     </w:p>
     <w:p>
       <w:pPr>
-        <w:pStyle w:val="TOC4"/>
+        <w:pStyle w:val="TDC4"/>
         <w:tabs>
           <w:tab w:val="right" w:leader="dot" w:pos="8494"/>
         </w:tabs>
@@ -1147,7 +1138,7 @@
       <w:hyperlink w:anchor="_Toc8919767" w:history="1">
         <w:r>
           <w:rPr>
-            <w:rStyle w:val="Hyperlink"/>
+            <w:rStyle w:val="Hipervnculo"/>
             <w:rFonts w:cs="Arial"/>
             <w:b/>
             <w:noProof/>
@@ -1206,7 +1197,7 @@
     </w:p>
     <w:p>
       <w:pPr>
-        <w:pStyle w:val="TOC4"/>
+        <w:pStyle w:val="TDC4"/>
         <w:tabs>
           <w:tab w:val="right" w:leader="dot" w:pos="8494"/>
         </w:tabs>
@@ -1221,7 +1212,7 @@
       <w:hyperlink w:anchor="_Toc8919768" w:history="1">
         <w:r>
           <w:rPr>
-            <w:rStyle w:val="Hyperlink"/>
+            <w:rStyle w:val="Hipervnculo"/>
             <w:rFonts w:cs="Arial"/>
             <w:b/>
             <w:noProof/>
@@ -1280,7 +1271,7 @@
     </w:p>
     <w:p>
       <w:pPr>
-        <w:pStyle w:val="TOC2"/>
+        <w:pStyle w:val="TDC2"/>
         <w:rPr>
           <w:rFonts w:asciiTheme="minorHAnsi" w:eastAsiaTheme="minorEastAsia" w:hAnsiTheme="minorHAnsi" w:cstheme="minorBidi"/>
           <w:sz w:val="22"/>
@@ -1291,7 +1282,7 @@
       <w:hyperlink w:anchor="_Toc8919769" w:history="1">
         <w:r>
           <w:rPr>
-            <w:rStyle w:val="Hyperlink"/>
+            <w:rStyle w:val="Hipervnculo"/>
             <w:rFonts w:cs="Arial"/>
           </w:rPr>
           <w:t>Descripción del sistema/subsistema</w:t>
@@ -1341,7 +1332,7 @@
     </w:p>
     <w:p>
       <w:pPr>
-        <w:pStyle w:val="TOC3"/>
+        <w:pStyle w:val="TDC3"/>
         <w:rPr>
           <w:rFonts w:asciiTheme="minorHAnsi" w:eastAsiaTheme="minorEastAsia" w:hAnsiTheme="minorHAnsi" w:cstheme="minorBidi"/>
           <w:b w:val="0"/>
@@ -1353,7 +1344,7 @@
       <w:hyperlink w:anchor="_Toc8919770" w:history="1">
         <w:r>
           <w:rPr>
-            <w:rStyle w:val="Hyperlink"/>
+            <w:rStyle w:val="Hipervnculo"/>
             <w:rFonts w:cs="Arial"/>
           </w:rPr>
           <w:t>SISTEMA/SUBSISTEMA MÓDULO DE CONSULTA DICTÁMENES</w:t>
@@ -1403,7 +1394,7 @@
     </w:p>
     <w:p>
       <w:pPr>
-        <w:pStyle w:val="TOC3"/>
+        <w:pStyle w:val="TDC3"/>
         <w:rPr>
           <w:rFonts w:asciiTheme="minorHAnsi" w:eastAsiaTheme="minorEastAsia" w:hAnsiTheme="minorHAnsi" w:cstheme="minorBidi"/>
           <w:b w:val="0"/>
@@ -1415,7 +1406,7 @@
       <w:hyperlink w:anchor="_Toc8919771" w:history="1">
         <w:r>
           <w:rPr>
-            <w:rStyle w:val="Hyperlink"/>
+            <w:rStyle w:val="Hipervnculo"/>
             <w:rFonts w:cs="Arial"/>
           </w:rPr>
           <w:t>Objetivo.</w:t>
@@ -1465,7 +1456,7 @@
     </w:p>
     <w:p>
       <w:pPr>
-        <w:pStyle w:val="TOC3"/>
+        <w:pStyle w:val="TDC3"/>
         <w:rPr>
           <w:rFonts w:asciiTheme="minorHAnsi" w:eastAsiaTheme="minorEastAsia" w:hAnsiTheme="minorHAnsi" w:cstheme="minorBidi"/>
           <w:b w:val="0"/>
@@ -1477,7 +1468,7 @@
       <w:hyperlink w:anchor="_Toc8919772" w:history="1">
         <w:r>
           <w:rPr>
-            <w:rStyle w:val="Hyperlink"/>
+            <w:rStyle w:val="Hipervnculo"/>
             <w:rFonts w:cs="Arial"/>
           </w:rPr>
           <w:t>Casos de uso relacionados</w:t>
@@ -1527,7 +1518,7 @@
     </w:p>
     <w:p>
       <w:pPr>
-        <w:pStyle w:val="TOC4"/>
+        <w:pStyle w:val="TDC4"/>
         <w:tabs>
           <w:tab w:val="left" w:pos="1100"/>
           <w:tab w:val="right" w:leader="dot" w:pos="8494"/>
@@ -1543,7 +1534,7 @@
       <w:hyperlink w:anchor="_Toc8919773" w:history="1">
         <w:r>
           <w:rPr>
-            <w:rStyle w:val="Hyperlink"/>
+            <w:rStyle w:val="Hipervnculo"/>
             <w:rFonts w:ascii="Symbol" w:hAnsi="Symbol" w:cs="Arial"/>
             <w:noProof/>
           </w:rPr>
@@ -1561,7 +1552,7 @@
         </w:r>
         <w:r>
           <w:rPr>
-            <w:rStyle w:val="Hyperlink"/>
+            <w:rStyle w:val="Hipervnculo"/>
             <w:rFonts w:cs="Arial"/>
             <w:noProof/>
           </w:rPr>
@@ -1619,7 +1610,7 @@
     </w:p>
     <w:p>
       <w:pPr>
-        <w:pStyle w:val="TOC4"/>
+        <w:pStyle w:val="TDC4"/>
         <w:tabs>
           <w:tab w:val="right" w:leader="dot" w:pos="8494"/>
         </w:tabs>
@@ -1634,30 +1625,12 @@
       <w:hyperlink w:anchor="_Toc8919774" w:history="1">
         <w:r>
           <w:rPr>
-            <w:rStyle w:val="Hyperlink"/>
+            <w:rStyle w:val="Hipervnculo"/>
             <w:rFonts w:cs="Arial"/>
             <w:b/>
             <w:noProof/>
           </w:rPr>
-          <w:t>Nombre del Caso de Uso ECU_ Busqu</w:t>
-        </w:r>
-        <w:r>
-          <w:rPr>
-            <w:rStyle w:val="Hyperlink"/>
-            <w:rFonts w:cs="Arial"/>
-            <w:b/>
-            <w:noProof/>
-          </w:rPr>
-          <w:t>e</w:t>
-        </w:r>
-        <w:r>
-          <w:rPr>
-            <w:rStyle w:val="Hyperlink"/>
-            <w:rFonts w:cs="Arial"/>
-            <w:b/>
-            <w:noProof/>
-          </w:rPr>
-          <w:t>daNcontrol</w:t>
+          <w:t>Nombre del Caso de Uso ECU_ BusquedaNcontrol</w:t>
         </w:r>
         <w:r>
           <w:rPr>
@@ -1711,7 +1684,7 @@
     </w:p>
     <w:p>
       <w:pPr>
-        <w:pStyle w:val="TOC4"/>
+        <w:pStyle w:val="TDC4"/>
         <w:tabs>
           <w:tab w:val="right" w:leader="dot" w:pos="8494"/>
         </w:tabs>
@@ -1726,7 +1699,7 @@
       <w:hyperlink w:anchor="_Toc8919775" w:history="1">
         <w:r>
           <w:rPr>
-            <w:rStyle w:val="Hyperlink"/>
+            <w:rStyle w:val="Hipervnculo"/>
             <w:rFonts w:cs="Arial"/>
             <w:noProof/>
           </w:rPr>
@@ -1784,7 +1757,7 @@
     </w:p>
     <w:p>
       <w:pPr>
-        <w:pStyle w:val="TOC4"/>
+        <w:pStyle w:val="TDC4"/>
         <w:tabs>
           <w:tab w:val="right" w:leader="dot" w:pos="8494"/>
         </w:tabs>
@@ -1799,7 +1772,7 @@
       <w:hyperlink w:anchor="_Toc8919776" w:history="1">
         <w:r>
           <w:rPr>
-            <w:rStyle w:val="Hyperlink"/>
+            <w:rStyle w:val="Hipervnculo"/>
             <w:rFonts w:cs="Arial"/>
             <w:noProof/>
           </w:rPr>
@@ -1857,7 +1830,7 @@
     </w:p>
     <w:p>
       <w:pPr>
-        <w:pStyle w:val="TOC4"/>
+        <w:pStyle w:val="TDC4"/>
         <w:tabs>
           <w:tab w:val="right" w:leader="dot" w:pos="8494"/>
         </w:tabs>
@@ -1872,7 +1845,7 @@
       <w:hyperlink w:anchor="_Toc8919777" w:history="1">
         <w:r>
           <w:rPr>
-            <w:rStyle w:val="Hyperlink"/>
+            <w:rStyle w:val="Hipervnculo"/>
             <w:rFonts w:cs="Arial"/>
             <w:noProof/>
           </w:rPr>
@@ -1880,7 +1853,7 @@
         </w:r>
         <w:r>
           <w:rPr>
-            <w:rStyle w:val="Hyperlink"/>
+            <w:rStyle w:val="Hipervnculo"/>
             <w:rFonts w:cs="Arial"/>
             <w:i/>
             <w:noProof/>
@@ -1939,7 +1912,7 @@
     </w:p>
     <w:p>
       <w:pPr>
-        <w:pStyle w:val="TOC4"/>
+        <w:pStyle w:val="TDC4"/>
         <w:tabs>
           <w:tab w:val="right" w:leader="dot" w:pos="8494"/>
         </w:tabs>
@@ -1954,7 +1927,7 @@
       <w:hyperlink w:anchor="_Toc8919778" w:history="1">
         <w:r>
           <w:rPr>
-            <w:rStyle w:val="Hyperlink"/>
+            <w:rStyle w:val="Hipervnculo"/>
             <w:rFonts w:cs="Arial"/>
             <w:noProof/>
           </w:rPr>
@@ -1962,7 +1935,7 @@
         </w:r>
         <w:r>
           <w:rPr>
-            <w:rStyle w:val="Hyperlink"/>
+            <w:rStyle w:val="Hipervnculo"/>
             <w:rFonts w:cs="Arial"/>
             <w:i/>
             <w:noProof/>
@@ -2021,7 +1994,7 @@
     </w:p>
     <w:p>
       <w:pPr>
-        <w:pStyle w:val="TOC4"/>
+        <w:pStyle w:val="TDC4"/>
         <w:tabs>
           <w:tab w:val="right" w:leader="dot" w:pos="8494"/>
         </w:tabs>
@@ -2036,7 +2009,7 @@
       <w:hyperlink w:anchor="_Toc8919779" w:history="1">
         <w:r>
           <w:rPr>
-            <w:rStyle w:val="Hyperlink"/>
+            <w:rStyle w:val="Hipervnculo"/>
             <w:rFonts w:cs="Arial"/>
             <w:b/>
             <w:noProof/>
@@ -2095,7 +2068,7 @@
     </w:p>
     <w:p>
       <w:pPr>
-        <w:pStyle w:val="TOC4"/>
+        <w:pStyle w:val="TDC4"/>
         <w:tabs>
           <w:tab w:val="right" w:leader="dot" w:pos="8494"/>
         </w:tabs>
@@ -2110,7 +2083,7 @@
       <w:hyperlink w:anchor="_Toc8919780" w:history="1">
         <w:r>
           <w:rPr>
-            <w:rStyle w:val="Hyperlink"/>
+            <w:rStyle w:val="Hipervnculo"/>
             <w:rFonts w:cs="Arial"/>
             <w:noProof/>
           </w:rPr>
@@ -2168,7 +2141,7 @@
     </w:p>
     <w:p>
       <w:pPr>
-        <w:pStyle w:val="TOC4"/>
+        <w:pStyle w:val="TDC4"/>
         <w:tabs>
           <w:tab w:val="right" w:leader="dot" w:pos="8494"/>
         </w:tabs>
@@ -2183,7 +2156,7 @@
       <w:hyperlink w:anchor="_Toc8919781" w:history="1">
         <w:r>
           <w:rPr>
-            <w:rStyle w:val="Hyperlink"/>
+            <w:rStyle w:val="Hipervnculo"/>
             <w:rFonts w:cs="Arial"/>
             <w:noProof/>
           </w:rPr>
@@ -2241,7 +2214,7 @@
     </w:p>
     <w:p>
       <w:pPr>
-        <w:pStyle w:val="TOC4"/>
+        <w:pStyle w:val="TDC4"/>
         <w:tabs>
           <w:tab w:val="right" w:leader="dot" w:pos="8494"/>
         </w:tabs>
@@ -2256,7 +2229,7 @@
       <w:hyperlink w:anchor="_Toc8919782" w:history="1">
         <w:r>
           <w:rPr>
-            <w:rStyle w:val="Hyperlink"/>
+            <w:rStyle w:val="Hipervnculo"/>
             <w:rFonts w:cs="Arial"/>
             <w:noProof/>
           </w:rPr>
@@ -2264,7 +2237,7 @@
         </w:r>
         <w:r>
           <w:rPr>
-            <w:rStyle w:val="Hyperlink"/>
+            <w:rStyle w:val="Hipervnculo"/>
             <w:rFonts w:cs="Arial"/>
             <w:i/>
             <w:noProof/>
@@ -2323,7 +2296,7 @@
     </w:p>
     <w:p>
       <w:pPr>
-        <w:pStyle w:val="TOC4"/>
+        <w:pStyle w:val="TDC4"/>
         <w:tabs>
           <w:tab w:val="right" w:leader="dot" w:pos="8494"/>
         </w:tabs>
@@ -2338,7 +2311,7 @@
       <w:hyperlink w:anchor="_Toc8919783" w:history="1">
         <w:r>
           <w:rPr>
-            <w:rStyle w:val="Hyperlink"/>
+            <w:rStyle w:val="Hipervnculo"/>
             <w:rFonts w:cs="Arial"/>
             <w:noProof/>
           </w:rPr>
@@ -2346,7 +2319,7 @@
         </w:r>
         <w:r>
           <w:rPr>
-            <w:rStyle w:val="Hyperlink"/>
+            <w:rStyle w:val="Hipervnculo"/>
             <w:rFonts w:cs="Arial"/>
             <w:i/>
             <w:noProof/>
@@ -2405,7 +2378,7 @@
     </w:p>
     <w:p>
       <w:pPr>
-        <w:pStyle w:val="TOC4"/>
+        <w:pStyle w:val="TDC4"/>
         <w:tabs>
           <w:tab w:val="right" w:leader="dot" w:pos="8494"/>
         </w:tabs>
@@ -2420,7 +2393,7 @@
       <w:hyperlink w:anchor="_Toc8919784" w:history="1">
         <w:r>
           <w:rPr>
-            <w:rStyle w:val="Hyperlink"/>
+            <w:rStyle w:val="Hipervnculo"/>
             <w:rFonts w:cs="Arial"/>
             <w:b/>
             <w:noProof/>
@@ -2479,7 +2452,7 @@
     </w:p>
     <w:p>
       <w:pPr>
-        <w:pStyle w:val="TOC4"/>
+        <w:pStyle w:val="TDC4"/>
         <w:tabs>
           <w:tab w:val="right" w:leader="dot" w:pos="8494"/>
         </w:tabs>
@@ -2494,7 +2467,7 @@
       <w:hyperlink w:anchor="_Toc8919785" w:history="1">
         <w:r>
           <w:rPr>
-            <w:rStyle w:val="Hyperlink"/>
+            <w:rStyle w:val="Hipervnculo"/>
             <w:rFonts w:cs="Arial"/>
             <w:noProof/>
           </w:rPr>
@@ -2552,7 +2525,7 @@
     </w:p>
     <w:p>
       <w:pPr>
-        <w:pStyle w:val="TOC4"/>
+        <w:pStyle w:val="TDC4"/>
         <w:tabs>
           <w:tab w:val="right" w:leader="dot" w:pos="8494"/>
         </w:tabs>
@@ -2567,7 +2540,7 @@
       <w:hyperlink w:anchor="_Toc8919786" w:history="1">
         <w:r>
           <w:rPr>
-            <w:rStyle w:val="Hyperlink"/>
+            <w:rStyle w:val="Hipervnculo"/>
             <w:rFonts w:cs="Arial"/>
             <w:noProof/>
           </w:rPr>
@@ -2625,7 +2598,7 @@
     </w:p>
     <w:p>
       <w:pPr>
-        <w:pStyle w:val="TOC4"/>
+        <w:pStyle w:val="TDC4"/>
         <w:tabs>
           <w:tab w:val="right" w:leader="dot" w:pos="8494"/>
         </w:tabs>
@@ -2640,7 +2613,7 @@
       <w:hyperlink w:anchor="_Toc8919787" w:history="1">
         <w:r>
           <w:rPr>
-            <w:rStyle w:val="Hyperlink"/>
+            <w:rStyle w:val="Hipervnculo"/>
             <w:rFonts w:cs="Arial"/>
             <w:noProof/>
           </w:rPr>
@@ -2648,7 +2621,7 @@
         </w:r>
         <w:r>
           <w:rPr>
-            <w:rStyle w:val="Hyperlink"/>
+            <w:rStyle w:val="Hipervnculo"/>
             <w:rFonts w:cs="Arial"/>
             <w:i/>
             <w:noProof/>
@@ -2707,7 +2680,7 @@
     </w:p>
     <w:p>
       <w:pPr>
-        <w:pStyle w:val="TOC4"/>
+        <w:pStyle w:val="TDC4"/>
         <w:tabs>
           <w:tab w:val="right" w:leader="dot" w:pos="8494"/>
         </w:tabs>
@@ -2722,7 +2695,7 @@
       <w:hyperlink w:anchor="_Toc8919788" w:history="1">
         <w:r>
           <w:rPr>
-            <w:rStyle w:val="Hyperlink"/>
+            <w:rStyle w:val="Hipervnculo"/>
             <w:rFonts w:cs="Arial"/>
             <w:noProof/>
           </w:rPr>
@@ -2730,7 +2703,7 @@
         </w:r>
         <w:r>
           <w:rPr>
-            <w:rStyle w:val="Hyperlink"/>
+            <w:rStyle w:val="Hipervnculo"/>
             <w:rFonts w:cs="Arial"/>
             <w:i/>
             <w:noProof/>
@@ -2789,7 +2762,7 @@
     </w:p>
     <w:p>
       <w:pPr>
-        <w:pStyle w:val="TOC4"/>
+        <w:pStyle w:val="TDC4"/>
         <w:tabs>
           <w:tab w:val="right" w:leader="dot" w:pos="8494"/>
         </w:tabs>
@@ -2804,7 +2777,7 @@
       <w:hyperlink w:anchor="_Toc8919789" w:history="1">
         <w:r>
           <w:rPr>
-            <w:rStyle w:val="Hyperlink"/>
+            <w:rStyle w:val="Hipervnculo"/>
             <w:rFonts w:cs="Arial"/>
             <w:b/>
             <w:noProof/>
@@ -2863,7 +2836,7 @@
     </w:p>
     <w:p>
       <w:pPr>
-        <w:pStyle w:val="TOC4"/>
+        <w:pStyle w:val="TDC4"/>
         <w:tabs>
           <w:tab w:val="right" w:leader="dot" w:pos="8494"/>
         </w:tabs>
@@ -2878,7 +2851,7 @@
       <w:hyperlink w:anchor="_Toc8919790" w:history="1">
         <w:r>
           <w:rPr>
-            <w:rStyle w:val="Hyperlink"/>
+            <w:rStyle w:val="Hipervnculo"/>
             <w:rFonts w:cs="Arial"/>
             <w:noProof/>
           </w:rPr>
@@ -2936,7 +2909,7 @@
     </w:p>
     <w:p>
       <w:pPr>
-        <w:pStyle w:val="TOC4"/>
+        <w:pStyle w:val="TDC4"/>
         <w:tabs>
           <w:tab w:val="right" w:leader="dot" w:pos="8494"/>
         </w:tabs>
@@ -2951,7 +2924,7 @@
       <w:hyperlink w:anchor="_Toc8919791" w:history="1">
         <w:r>
           <w:rPr>
-            <w:rStyle w:val="Hyperlink"/>
+            <w:rStyle w:val="Hipervnculo"/>
             <w:rFonts w:cs="Arial"/>
             <w:noProof/>
           </w:rPr>
@@ -3009,7 +2982,7 @@
     </w:p>
     <w:p>
       <w:pPr>
-        <w:pStyle w:val="TOC4"/>
+        <w:pStyle w:val="TDC4"/>
         <w:tabs>
           <w:tab w:val="right" w:leader="dot" w:pos="8494"/>
         </w:tabs>
@@ -3024,7 +2997,7 @@
       <w:hyperlink w:anchor="_Toc8919792" w:history="1">
         <w:r>
           <w:rPr>
-            <w:rStyle w:val="Hyperlink"/>
+            <w:rStyle w:val="Hipervnculo"/>
             <w:rFonts w:cs="Arial"/>
             <w:noProof/>
           </w:rPr>
@@ -3032,7 +3005,7 @@
         </w:r>
         <w:r>
           <w:rPr>
-            <w:rStyle w:val="Hyperlink"/>
+            <w:rStyle w:val="Hipervnculo"/>
             <w:rFonts w:cs="Arial"/>
             <w:i/>
             <w:noProof/>
@@ -3091,7 +3064,7 @@
     </w:p>
     <w:p>
       <w:pPr>
-        <w:pStyle w:val="TOC4"/>
+        <w:pStyle w:val="TDC4"/>
         <w:tabs>
           <w:tab w:val="right" w:leader="dot" w:pos="8494"/>
         </w:tabs>
@@ -3106,7 +3079,7 @@
       <w:hyperlink w:anchor="_Toc8919793" w:history="1">
         <w:r>
           <w:rPr>
-            <w:rStyle w:val="Hyperlink"/>
+            <w:rStyle w:val="Hipervnculo"/>
             <w:rFonts w:cs="Arial"/>
             <w:noProof/>
           </w:rPr>
@@ -3114,7 +3087,7 @@
         </w:r>
         <w:r>
           <w:rPr>
-            <w:rStyle w:val="Hyperlink"/>
+            <w:rStyle w:val="Hipervnculo"/>
             <w:rFonts w:cs="Arial"/>
             <w:i/>
             <w:noProof/>
@@ -3173,7 +3146,7 @@
     </w:p>
     <w:p>
       <w:pPr>
-        <w:pStyle w:val="TOC4"/>
+        <w:pStyle w:val="TDC4"/>
         <w:tabs>
           <w:tab w:val="right" w:leader="dot" w:pos="8494"/>
         </w:tabs>
@@ -3188,7 +3161,7 @@
       <w:hyperlink w:anchor="_Toc8919794" w:history="1">
         <w:r>
           <w:rPr>
-            <w:rStyle w:val="Hyperlink"/>
+            <w:rStyle w:val="Hipervnculo"/>
             <w:rFonts w:cs="Arial"/>
             <w:b/>
             <w:noProof/>
@@ -3247,7 +3220,7 @@
     </w:p>
     <w:p>
       <w:pPr>
-        <w:pStyle w:val="TOC4"/>
+        <w:pStyle w:val="TDC4"/>
         <w:tabs>
           <w:tab w:val="right" w:leader="dot" w:pos="8494"/>
         </w:tabs>
@@ -3262,7 +3235,7 @@
       <w:hyperlink w:anchor="_Toc8919795" w:history="1">
         <w:r>
           <w:rPr>
-            <w:rStyle w:val="Hyperlink"/>
+            <w:rStyle w:val="Hipervnculo"/>
             <w:rFonts w:cs="Arial"/>
             <w:noProof/>
           </w:rPr>
@@ -3320,7 +3293,7 @@
     </w:p>
     <w:p>
       <w:pPr>
-        <w:pStyle w:val="TOC4"/>
+        <w:pStyle w:val="TDC4"/>
         <w:tabs>
           <w:tab w:val="right" w:leader="dot" w:pos="8494"/>
         </w:tabs>
@@ -3335,7 +3308,7 @@
       <w:hyperlink w:anchor="_Toc8919796" w:history="1">
         <w:r>
           <w:rPr>
-            <w:rStyle w:val="Hyperlink"/>
+            <w:rStyle w:val="Hipervnculo"/>
             <w:rFonts w:cs="Arial"/>
             <w:noProof/>
           </w:rPr>
@@ -3393,7 +3366,7 @@
     </w:p>
     <w:p>
       <w:pPr>
-        <w:pStyle w:val="TOC4"/>
+        <w:pStyle w:val="TDC4"/>
         <w:tabs>
           <w:tab w:val="right" w:leader="dot" w:pos="8494"/>
         </w:tabs>
@@ -3408,7 +3381,7 @@
       <w:hyperlink w:anchor="_Toc8919797" w:history="1">
         <w:r>
           <w:rPr>
-            <w:rStyle w:val="Hyperlink"/>
+            <w:rStyle w:val="Hipervnculo"/>
             <w:rFonts w:cs="Arial"/>
             <w:noProof/>
           </w:rPr>
@@ -3416,7 +3389,7 @@
         </w:r>
         <w:r>
           <w:rPr>
-            <w:rStyle w:val="Hyperlink"/>
+            <w:rStyle w:val="Hipervnculo"/>
             <w:rFonts w:cs="Arial"/>
             <w:i/>
             <w:noProof/>
@@ -3475,7 +3448,7 @@
     </w:p>
     <w:p>
       <w:pPr>
-        <w:pStyle w:val="TOC4"/>
+        <w:pStyle w:val="TDC4"/>
         <w:tabs>
           <w:tab w:val="right" w:leader="dot" w:pos="8494"/>
         </w:tabs>
@@ -3490,7 +3463,7 @@
       <w:hyperlink w:anchor="_Toc8919798" w:history="1">
         <w:r>
           <w:rPr>
-            <w:rStyle w:val="Hyperlink"/>
+            <w:rStyle w:val="Hipervnculo"/>
             <w:rFonts w:cs="Arial"/>
             <w:noProof/>
           </w:rPr>
@@ -3498,7 +3471,7 @@
         </w:r>
         <w:r>
           <w:rPr>
-            <w:rStyle w:val="Hyperlink"/>
+            <w:rStyle w:val="Hipervnculo"/>
             <w:rFonts w:cs="Arial"/>
             <w:i/>
             <w:noProof/>
@@ -3557,7 +3530,7 @@
     </w:p>
     <w:p>
       <w:pPr>
-        <w:pStyle w:val="TOC4"/>
+        <w:pStyle w:val="TDC4"/>
         <w:tabs>
           <w:tab w:val="right" w:leader="dot" w:pos="8494"/>
         </w:tabs>
@@ -3572,7 +3545,7 @@
       <w:hyperlink w:anchor="_Toc8919799" w:history="1">
         <w:r>
           <w:rPr>
-            <w:rStyle w:val="Hyperlink"/>
+            <w:rStyle w:val="Hipervnculo"/>
             <w:rFonts w:cs="Arial"/>
             <w:b/>
             <w:noProof/>
@@ -3581,7 +3554,7 @@
         </w:r>
         <w:r>
           <w:rPr>
-            <w:rStyle w:val="Hyperlink"/>
+            <w:rStyle w:val="Hipervnculo"/>
             <w:rFonts w:cs="Arial"/>
             <w:noProof/>
           </w:rPr>
@@ -3589,7 +3562,7 @@
         </w:r>
         <w:r>
           <w:rPr>
-            <w:rStyle w:val="Hyperlink"/>
+            <w:rStyle w:val="Hipervnculo"/>
             <w:rFonts w:cs="Arial"/>
             <w:b/>
             <w:noProof/>
@@ -3648,7 +3621,7 @@
     </w:p>
     <w:p>
       <w:pPr>
-        <w:pStyle w:val="TOC4"/>
+        <w:pStyle w:val="TDC4"/>
         <w:tabs>
           <w:tab w:val="right" w:leader="dot" w:pos="8494"/>
         </w:tabs>
@@ -3663,7 +3636,7 @@
       <w:hyperlink w:anchor="_Toc8919800" w:history="1">
         <w:r>
           <w:rPr>
-            <w:rStyle w:val="Hyperlink"/>
+            <w:rStyle w:val="Hipervnculo"/>
             <w:rFonts w:cs="Arial"/>
             <w:noProof/>
           </w:rPr>
@@ -3721,7 +3694,7 @@
     </w:p>
     <w:p>
       <w:pPr>
-        <w:pStyle w:val="TOC4"/>
+        <w:pStyle w:val="TDC4"/>
         <w:tabs>
           <w:tab w:val="right" w:leader="dot" w:pos="8494"/>
         </w:tabs>
@@ -3736,7 +3709,7 @@
       <w:hyperlink w:anchor="_Toc8919801" w:history="1">
         <w:r>
           <w:rPr>
-            <w:rStyle w:val="Hyperlink"/>
+            <w:rStyle w:val="Hipervnculo"/>
             <w:rFonts w:cs="Arial"/>
             <w:noProof/>
           </w:rPr>
@@ -3794,7 +3767,7 @@
     </w:p>
     <w:p>
       <w:pPr>
-        <w:pStyle w:val="TOC4"/>
+        <w:pStyle w:val="TDC4"/>
         <w:tabs>
           <w:tab w:val="right" w:leader="dot" w:pos="8494"/>
         </w:tabs>
@@ -3809,7 +3782,7 @@
       <w:hyperlink w:anchor="_Toc8919802" w:history="1">
         <w:r>
           <w:rPr>
-            <w:rStyle w:val="Hyperlink"/>
+            <w:rStyle w:val="Hipervnculo"/>
             <w:rFonts w:cs="Arial"/>
             <w:noProof/>
           </w:rPr>
@@ -3817,7 +3790,7 @@
         </w:r>
         <w:r>
           <w:rPr>
-            <w:rStyle w:val="Hyperlink"/>
+            <w:rStyle w:val="Hipervnculo"/>
             <w:rFonts w:cs="Arial"/>
             <w:i/>
             <w:noProof/>
@@ -3876,7 +3849,7 @@
     </w:p>
     <w:p>
       <w:pPr>
-        <w:pStyle w:val="TOC4"/>
+        <w:pStyle w:val="TDC4"/>
         <w:tabs>
           <w:tab w:val="right" w:leader="dot" w:pos="8494"/>
         </w:tabs>
@@ -3891,7 +3864,7 @@
       <w:hyperlink w:anchor="_Toc8919803" w:history="1">
         <w:r>
           <w:rPr>
-            <w:rStyle w:val="Hyperlink"/>
+            <w:rStyle w:val="Hipervnculo"/>
             <w:rFonts w:cs="Arial"/>
             <w:noProof/>
           </w:rPr>
@@ -3899,7 +3872,7 @@
         </w:r>
         <w:r>
           <w:rPr>
-            <w:rStyle w:val="Hyperlink"/>
+            <w:rStyle w:val="Hipervnculo"/>
             <w:rFonts w:cs="Arial"/>
             <w:i/>
             <w:noProof/>
@@ -3958,7 +3931,7 @@
     </w:p>
     <w:p>
       <w:pPr>
-        <w:pStyle w:val="TOC4"/>
+        <w:pStyle w:val="TDC4"/>
         <w:tabs>
           <w:tab w:val="right" w:leader="dot" w:pos="8494"/>
         </w:tabs>
@@ -3973,7 +3946,7 @@
       <w:hyperlink w:anchor="_Toc8919804" w:history="1">
         <w:r>
           <w:rPr>
-            <w:rStyle w:val="Hyperlink"/>
+            <w:rStyle w:val="Hipervnculo"/>
             <w:rFonts w:cs="Arial"/>
             <w:b/>
             <w:noProof/>
@@ -3982,7 +3955,7 @@
         </w:r>
         <w:r>
           <w:rPr>
-            <w:rStyle w:val="Hyperlink"/>
+            <w:rStyle w:val="Hipervnculo"/>
             <w:rFonts w:cs="Arial"/>
             <w:noProof/>
           </w:rPr>
@@ -3990,7 +3963,7 @@
         </w:r>
         <w:r>
           <w:rPr>
-            <w:rStyle w:val="Hyperlink"/>
+            <w:rStyle w:val="Hipervnculo"/>
             <w:rFonts w:cs="Arial"/>
             <w:b/>
             <w:noProof/>
@@ -4049,7 +4022,7 @@
     </w:p>
     <w:p>
       <w:pPr>
-        <w:pStyle w:val="TOC4"/>
+        <w:pStyle w:val="TDC4"/>
         <w:tabs>
           <w:tab w:val="right" w:leader="dot" w:pos="8494"/>
         </w:tabs>
@@ -4064,7 +4037,7 @@
       <w:hyperlink w:anchor="_Toc8919805" w:history="1">
         <w:r>
           <w:rPr>
-            <w:rStyle w:val="Hyperlink"/>
+            <w:rStyle w:val="Hipervnculo"/>
             <w:rFonts w:cs="Arial"/>
             <w:noProof/>
           </w:rPr>
@@ -4122,7 +4095,7 @@
     </w:p>
     <w:p>
       <w:pPr>
-        <w:pStyle w:val="TOC4"/>
+        <w:pStyle w:val="TDC4"/>
         <w:tabs>
           <w:tab w:val="right" w:leader="dot" w:pos="8494"/>
         </w:tabs>
@@ -4137,7 +4110,7 @@
       <w:hyperlink w:anchor="_Toc8919806" w:history="1">
         <w:r>
           <w:rPr>
-            <w:rStyle w:val="Hyperlink"/>
+            <w:rStyle w:val="Hipervnculo"/>
             <w:rFonts w:cs="Arial"/>
             <w:noProof/>
           </w:rPr>
@@ -4195,7 +4168,7 @@
     </w:p>
     <w:p>
       <w:pPr>
-        <w:pStyle w:val="TOC4"/>
+        <w:pStyle w:val="TDC4"/>
         <w:tabs>
           <w:tab w:val="right" w:leader="dot" w:pos="8494"/>
         </w:tabs>
@@ -4210,7 +4183,7 @@
       <w:hyperlink w:anchor="_Toc8919807" w:history="1">
         <w:r>
           <w:rPr>
-            <w:rStyle w:val="Hyperlink"/>
+            <w:rStyle w:val="Hipervnculo"/>
             <w:rFonts w:cs="Arial"/>
             <w:noProof/>
           </w:rPr>
@@ -4218,7 +4191,7 @@
         </w:r>
         <w:r>
           <w:rPr>
-            <w:rStyle w:val="Hyperlink"/>
+            <w:rStyle w:val="Hipervnculo"/>
             <w:rFonts w:cs="Arial"/>
             <w:i/>
             <w:noProof/>
@@ -4277,7 +4250,7 @@
     </w:p>
     <w:p>
       <w:pPr>
-        <w:pStyle w:val="TOC4"/>
+        <w:pStyle w:val="TDC4"/>
         <w:tabs>
           <w:tab w:val="right" w:leader="dot" w:pos="8494"/>
         </w:tabs>
@@ -4292,7 +4265,7 @@
       <w:hyperlink w:anchor="_Toc8919808" w:history="1">
         <w:r>
           <w:rPr>
-            <w:rStyle w:val="Hyperlink"/>
+            <w:rStyle w:val="Hipervnculo"/>
             <w:rFonts w:cs="Arial"/>
             <w:noProof/>
           </w:rPr>
@@ -4300,7 +4273,7 @@
         </w:r>
         <w:r>
           <w:rPr>
-            <w:rStyle w:val="Hyperlink"/>
+            <w:rStyle w:val="Hipervnculo"/>
             <w:rFonts w:cs="Arial"/>
             <w:i/>
             <w:noProof/>
@@ -4636,7 +4609,7 @@
     </w:p>
     <w:p>
       <w:pPr>
-        <w:pStyle w:val="Heading2"/>
+        <w:pStyle w:val="Ttulo2"/>
         <w:jc w:val="both"/>
         <w:rPr>
           <w:rFonts w:cs="Arial"/>
@@ -4694,7 +4667,7 @@
           <w:lang w:eastAsia="es-MX"/>
         </w:rPr>
         <w:drawing>
-          <wp:inline distT="0" distB="0" distL="0" distR="0" wp14:anchorId="6FB5E45A" wp14:editId="53A1567B">
+          <wp:inline distT="0" distB="0" distL="0" distR="0" wp14:anchorId="78E05897" wp14:editId="51B3911D">
             <wp:extent cx="5698295" cy="4818490"/>
             <wp:effectExtent l="0" t="0" r="0" b="1270"/>
             <wp:docPr id="1" name="Picture 1"/>
@@ -4960,7 +4933,7 @@
     </w:p>
     <w:p>
       <w:pPr>
-        <w:pStyle w:val="ListParagraph"/>
+        <w:pStyle w:val="Prrafodelista"/>
         <w:numPr>
           <w:ilvl w:val="0"/>
           <w:numId w:val="27"/>
@@ -4981,7 +4954,7 @@
     </w:p>
     <w:p>
       <w:pPr>
-        <w:pStyle w:val="ListParagraph"/>
+        <w:pStyle w:val="Prrafodelista"/>
         <w:numPr>
           <w:ilvl w:val="0"/>
           <w:numId w:val="27"/>
@@ -5002,7 +4975,7 @@
     </w:p>
     <w:p>
       <w:pPr>
-        <w:pStyle w:val="ListParagraph"/>
+        <w:pStyle w:val="Prrafodelista"/>
         <w:numPr>
           <w:ilvl w:val="0"/>
           <w:numId w:val="27"/>
@@ -5023,7 +4996,7 @@
     </w:p>
     <w:p>
       <w:pPr>
-        <w:pStyle w:val="ListParagraph"/>
+        <w:pStyle w:val="Prrafodelista"/>
         <w:numPr>
           <w:ilvl w:val="0"/>
           <w:numId w:val="27"/>
@@ -5044,7 +5017,7 @@
     </w:p>
     <w:p>
       <w:pPr>
-        <w:pStyle w:val="ListParagraph"/>
+        <w:pStyle w:val="Prrafodelista"/>
         <w:numPr>
           <w:ilvl w:val="0"/>
           <w:numId w:val="27"/>
@@ -5065,7 +5038,7 @@
     </w:p>
     <w:p>
       <w:pPr>
-        <w:pStyle w:val="ListParagraph"/>
+        <w:pStyle w:val="Prrafodelista"/>
         <w:numPr>
           <w:ilvl w:val="0"/>
           <w:numId w:val="27"/>
@@ -5086,7 +5059,7 @@
     </w:p>
     <w:p>
       <w:pPr>
-        <w:pStyle w:val="ListParagraph"/>
+        <w:pStyle w:val="Prrafodelista"/>
         <w:numPr>
           <w:ilvl w:val="0"/>
           <w:numId w:val="27"/>
@@ -5127,7 +5100,7 @@
     </w:p>
     <w:p>
       <w:pPr>
-        <w:pStyle w:val="ListParagraph"/>
+        <w:pStyle w:val="Prrafodelista"/>
         <w:numPr>
           <w:ilvl w:val="0"/>
           <w:numId w:val="23"/>
@@ -5353,7 +5326,7 @@
     </w:p>
     <w:p>
       <w:pPr>
-        <w:pStyle w:val="ListParagraph"/>
+        <w:pStyle w:val="Prrafodelista"/>
         <w:numPr>
           <w:ilvl w:val="0"/>
           <w:numId w:val="23"/>
@@ -5380,7 +5353,7 @@
     </w:p>
     <w:p>
       <w:pPr>
-        <w:pStyle w:val="ListParagraph"/>
+        <w:pStyle w:val="Prrafodelista"/>
         <w:numPr>
           <w:ilvl w:val="0"/>
           <w:numId w:val="23"/>
@@ -5430,7 +5403,7 @@
     </w:p>
     <w:p>
       <w:pPr>
-        <w:pStyle w:val="ListParagraph"/>
+        <w:pStyle w:val="Prrafodelista"/>
         <w:numPr>
           <w:ilvl w:val="0"/>
           <w:numId w:val="23"/>
@@ -5460,7 +5433,7 @@
     </w:p>
     <w:p>
       <w:pPr>
-        <w:pStyle w:val="ListParagraph"/>
+        <w:pStyle w:val="Prrafodelista"/>
         <w:jc w:val="both"/>
         <w:rPr>
           <w:rFonts w:cs="Arial"/>
@@ -5470,7 +5443,7 @@
     </w:p>
     <w:p>
       <w:pPr>
-        <w:pStyle w:val="Heading2"/>
+        <w:pStyle w:val="Ttulo2"/>
         <w:jc w:val="both"/>
         <w:rPr>
           <w:rFonts w:cs="Arial"/>
@@ -5500,7 +5473,7 @@
     </w:p>
     <w:p>
       <w:pPr>
-        <w:pStyle w:val="Heading3"/>
+        <w:pStyle w:val="Ttulo3"/>
         <w:jc w:val="both"/>
         <w:rPr>
           <w:rFonts w:cs="Arial"/>
@@ -5549,7 +5522,7 @@
     </w:p>
     <w:p>
       <w:pPr>
-        <w:pStyle w:val="Heading3"/>
+        <w:pStyle w:val="Ttulo3"/>
         <w:jc w:val="both"/>
         <w:rPr>
           <w:rFonts w:cs="Arial"/>
@@ -5595,7 +5568,7 @@
     </w:p>
     <w:p>
       <w:pPr>
-        <w:pStyle w:val="Heading3"/>
+        <w:pStyle w:val="Ttulo3"/>
         <w:jc w:val="both"/>
         <w:rPr>
           <w:rFonts w:cs="Arial"/>
@@ -5618,7 +5591,7 @@
     </w:p>
     <w:p>
       <w:pPr>
-        <w:pStyle w:val="ListParagraph"/>
+        <w:pStyle w:val="Prrafodelista"/>
         <w:numPr>
           <w:ilvl w:val="0"/>
           <w:numId w:val="27"/>
@@ -5640,7 +5613,7 @@
     </w:p>
     <w:p>
       <w:pPr>
-        <w:pStyle w:val="ListParagraph"/>
+        <w:pStyle w:val="Prrafodelista"/>
         <w:numPr>
           <w:ilvl w:val="0"/>
           <w:numId w:val="27"/>
@@ -5661,7 +5634,7 @@
     </w:p>
     <w:p>
       <w:pPr>
-        <w:pStyle w:val="ListParagraph"/>
+        <w:pStyle w:val="Prrafodelista"/>
         <w:numPr>
           <w:ilvl w:val="0"/>
           <w:numId w:val="27"/>
@@ -5682,7 +5655,7 @@
     </w:p>
     <w:p>
       <w:pPr>
-        <w:pStyle w:val="ListParagraph"/>
+        <w:pStyle w:val="Prrafodelista"/>
         <w:numPr>
           <w:ilvl w:val="0"/>
           <w:numId w:val="27"/>
@@ -5703,7 +5676,7 @@
     </w:p>
     <w:p>
       <w:pPr>
-        <w:pStyle w:val="ListParagraph"/>
+        <w:pStyle w:val="Prrafodelista"/>
         <w:numPr>
           <w:ilvl w:val="0"/>
           <w:numId w:val="27"/>
@@ -5724,7 +5697,7 @@
     </w:p>
     <w:p>
       <w:pPr>
-        <w:pStyle w:val="ListParagraph"/>
+        <w:pStyle w:val="Prrafodelista"/>
         <w:numPr>
           <w:ilvl w:val="0"/>
           <w:numId w:val="27"/>
@@ -5745,7 +5718,7 @@
     </w:p>
     <w:p>
       <w:pPr>
-        <w:pStyle w:val="ListParagraph"/>
+        <w:pStyle w:val="Prrafodelista"/>
         <w:numPr>
           <w:ilvl w:val="0"/>
           <w:numId w:val="27"/>
@@ -5766,7 +5739,7 @@
     </w:p>
     <w:p>
       <w:pPr>
-        <w:pStyle w:val="ListParagraph"/>
+        <w:pStyle w:val="Prrafodelista"/>
         <w:numPr>
           <w:ilvl w:val="0"/>
           <w:numId w:val="27"/>
@@ -5787,7 +5760,7 @@
     </w:p>
     <w:p>
       <w:pPr>
-        <w:pStyle w:val="ListParagraph"/>
+        <w:pStyle w:val="Prrafodelista"/>
         <w:numPr>
           <w:ilvl w:val="0"/>
           <w:numId w:val="27"/>
@@ -5820,8 +5793,6 @@
         </w:rPr>
       </w:pPr>
       <w:bookmarkStart w:id="20" w:name="_Toc8919774"/>
-      <w:bookmarkStart w:id="21" w:name="_GoBack"/>
-      <w:bookmarkEnd w:id="21"/>
       <w:r>
         <w:rPr>
           <w:rFonts w:cs="Arial"/>
@@ -5871,7 +5842,7 @@
           <w:sz w:val="20"/>
         </w:rPr>
       </w:pPr>
-      <w:bookmarkStart w:id="22" w:name="_Toc8919775"/>
+      <w:bookmarkStart w:id="21" w:name="_Toc8919775"/>
       <w:r>
         <w:rPr>
           <w:rFonts w:cs="Arial"/>
@@ -5885,52 +5856,52 @@
         <w:t>so</w:t>
       </w:r>
       <w:bookmarkEnd w:id="18"/>
+      <w:bookmarkEnd w:id="21"/>
+      <w:r>
+        <w:rPr>
+          <w:rFonts w:cs="Arial"/>
+          <w:sz w:val="20"/>
+        </w:rPr>
+        <w:t xml:space="preserve"> </w:t>
+      </w:r>
+    </w:p>
+    <w:p>
+      <w:pPr>
+        <w:jc w:val="both"/>
+        <w:rPr>
+          <w:rFonts w:cs="Arial"/>
+        </w:rPr>
+      </w:pPr>
+      <w:bookmarkStart w:id="22" w:name="_Toc154386994"/>
+      <w:r>
+        <w:rPr>
+          <w:rFonts w:cs="Arial"/>
+        </w:rPr>
+        <w:t>El usuario SAT selecciona la opción “Búsqueda por Número de Control” e ingresa un Número de control para buscar un tipo de reporte asociado al número de control, en caso de que el número de control exista se re direccionará al usuario SAT hacia el tipo de reporte que corresponda. Si el número de control no existe se mostrara un mensaje de error</w:t>
+      </w:r>
+    </w:p>
+    <w:p>
+      <w:pPr>
+        <w:pStyle w:val="BodyText"/>
+        <w:jc w:val="both"/>
+        <w:outlineLvl w:val="3"/>
+        <w:rPr>
+          <w:rFonts w:cs="Arial"/>
+        </w:rPr>
+      </w:pPr>
+      <w:bookmarkStart w:id="23" w:name="_Toc8919776"/>
+      <w:r>
+        <w:rPr>
+          <w:rFonts w:cs="Arial"/>
+        </w:rPr>
+        <w:t>Relaciones de comunicación</w:t>
+      </w:r>
       <w:bookmarkEnd w:id="22"/>
-      <w:r>
-        <w:rPr>
-          <w:rFonts w:cs="Arial"/>
-          <w:sz w:val="20"/>
-        </w:rPr>
-        <w:t xml:space="preserve"> </w:t>
-      </w:r>
-    </w:p>
-    <w:p>
-      <w:pPr>
-        <w:jc w:val="both"/>
-        <w:rPr>
-          <w:rFonts w:cs="Arial"/>
-        </w:rPr>
-      </w:pPr>
-      <w:bookmarkStart w:id="23" w:name="_Toc154386994"/>
-      <w:r>
-        <w:rPr>
-          <w:rFonts w:cs="Arial"/>
-        </w:rPr>
-        <w:t>El usuario SAT selecciona la opción “Búsqueda por Número de Control” e ingresa un Número de control para buscar un tipo de reporte asociado al número de control, en caso de que el número de control exista se re direccionará al usuario SAT hacia el tipo de reporte que corresponda. Si el número de control no existe se mostrara un mensaje de error</w:t>
-      </w:r>
-    </w:p>
-    <w:p>
-      <w:pPr>
-        <w:pStyle w:val="BodyText"/>
-        <w:jc w:val="both"/>
-        <w:outlineLvl w:val="3"/>
-        <w:rPr>
-          <w:rFonts w:cs="Arial"/>
-        </w:rPr>
-      </w:pPr>
-      <w:bookmarkStart w:id="24" w:name="_Toc8919776"/>
-      <w:r>
-        <w:rPr>
-          <w:rFonts w:cs="Arial"/>
-        </w:rPr>
-        <w:t>Relaciones de comunicación</w:t>
-      </w:r>
       <w:bookmarkEnd w:id="23"/>
-      <w:bookmarkEnd w:id="24"/>
-    </w:p>
-    <w:p>
-      <w:pPr>
-        <w:pStyle w:val="ListParagraph"/>
+    </w:p>
+    <w:p>
+      <w:pPr>
+        <w:pStyle w:val="Prrafodelista"/>
         <w:numPr>
           <w:ilvl w:val="0"/>
           <w:numId w:val="34"/>
@@ -5940,7 +5911,7 @@
           <w:rFonts w:cs="Arial"/>
         </w:rPr>
       </w:pPr>
-      <w:bookmarkStart w:id="25" w:name="_Toc154386995"/>
+      <w:bookmarkStart w:id="24" w:name="_Toc154386995"/>
       <w:r>
         <w:rPr>
           <w:rFonts w:cs="Arial"/>
@@ -5958,7 +5929,7 @@
           <w:i/>
         </w:rPr>
       </w:pPr>
-      <w:bookmarkStart w:id="26" w:name="_Toc8919777"/>
+      <w:bookmarkStart w:id="25" w:name="_Toc8919777"/>
       <w:r>
         <w:rPr>
           <w:rFonts w:cs="Arial"/>
@@ -5988,8 +5959,8 @@
         </w:rPr>
         <w:t>&gt;&gt;</w:t>
       </w:r>
+      <w:bookmarkEnd w:id="24"/>
       <w:bookmarkEnd w:id="25"/>
-      <w:bookmarkEnd w:id="26"/>
       <w:r>
         <w:rPr>
           <w:rFonts w:cs="Arial"/>
@@ -6000,7 +5971,7 @@
     </w:p>
     <w:p>
       <w:pPr>
-        <w:pStyle w:val="ListParagraph"/>
+        <w:pStyle w:val="Prrafodelista"/>
         <w:numPr>
           <w:ilvl w:val="0"/>
           <w:numId w:val="34"/>
@@ -6027,8 +5998,8 @@
           <w:i/>
         </w:rPr>
       </w:pPr>
-      <w:bookmarkStart w:id="27" w:name="_Toc154386996"/>
-      <w:bookmarkStart w:id="28" w:name="_Toc8919778"/>
+      <w:bookmarkStart w:id="26" w:name="_Toc154386996"/>
+      <w:bookmarkStart w:id="27" w:name="_Toc8919778"/>
       <w:r>
         <w:rPr>
           <w:rFonts w:cs="Arial"/>
@@ -6058,12 +6029,12 @@
         </w:rPr>
         <w:t>&gt;&gt;</w:t>
       </w:r>
+      <w:bookmarkEnd w:id="26"/>
       <w:bookmarkEnd w:id="27"/>
-      <w:bookmarkEnd w:id="28"/>
-    </w:p>
-    <w:p>
-      <w:pPr>
-        <w:pStyle w:val="ListParagraph"/>
+    </w:p>
+    <w:p>
+      <w:pPr>
+        <w:pStyle w:val="Prrafodelista"/>
         <w:numPr>
           <w:ilvl w:val="0"/>
           <w:numId w:val="34"/>
@@ -6090,7 +6061,7 @@
           <w:b/>
         </w:rPr>
       </w:pPr>
-      <w:bookmarkStart w:id="29" w:name="_Toc8919779"/>
+      <w:bookmarkStart w:id="28" w:name="_Toc8919779"/>
       <w:r>
         <w:rPr>
           <w:rFonts w:cs="Arial"/>
@@ -6127,8 +6098,48 @@
         </w:rPr>
         <w:t>BusquedaRFC</w:t>
       </w:r>
+      <w:bookmarkEnd w:id="28"/>
+      <w:proofErr w:type="spellEnd"/>
+    </w:p>
+    <w:p>
+      <w:pPr>
+        <w:pStyle w:val="BodyText"/>
+        <w:jc w:val="both"/>
+        <w:outlineLvl w:val="3"/>
+        <w:rPr>
+          <w:rFonts w:cs="Arial"/>
+          <w:sz w:val="20"/>
+        </w:rPr>
+      </w:pPr>
+      <w:bookmarkStart w:id="29" w:name="_Toc8919780"/>
+      <w:r>
+        <w:rPr>
+          <w:rFonts w:cs="Arial"/>
+        </w:rPr>
+        <w:t>Propósito del Caso de Uso</w:t>
+      </w:r>
       <w:bookmarkEnd w:id="29"/>
-      <w:proofErr w:type="spellEnd"/>
+      <w:r>
+        <w:rPr>
+          <w:rFonts w:cs="Arial"/>
+          <w:sz w:val="20"/>
+        </w:rPr>
+        <w:t xml:space="preserve"> </w:t>
+      </w:r>
+    </w:p>
+    <w:p>
+      <w:pPr>
+        <w:jc w:val="both"/>
+        <w:rPr>
+          <w:rFonts w:cs="Arial"/>
+        </w:rPr>
+      </w:pPr>
+      <w:r>
+        <w:rPr>
+          <w:rFonts w:cs="Arial"/>
+        </w:rPr>
+        <w:t>Este caso de uso tiene como propósito realizar la búsqueda por RFC de la siguiente manera: El usuario SAT selecciona la opción “Búsqueda por RFC” e ingresa un RFC para buscar un tipo de reporte (IVA, ISR, Pagos) en caso de que el RFC exista se re direccionará al usuario SAT hacia la pantalla del menú donde podrá elegir un tipo de reporte, si el RFC no existe o no es válido se mostrara un mensaje de error.</w:t>
+      </w:r>
     </w:p>
     <w:p>
       <w:pPr>
@@ -6137,60 +6148,20 @@
         <w:outlineLvl w:val="3"/>
         <w:rPr>
           <w:rFonts w:cs="Arial"/>
-          <w:sz w:val="20"/>
-        </w:rPr>
-      </w:pPr>
-      <w:bookmarkStart w:id="30" w:name="_Toc8919780"/>
-      <w:r>
-        <w:rPr>
-          <w:rFonts w:cs="Arial"/>
-        </w:rPr>
-        <w:t>Propósito del Caso de Uso</w:t>
+        </w:rPr>
+      </w:pPr>
+      <w:bookmarkStart w:id="30" w:name="_Toc8919781"/>
+      <w:r>
+        <w:rPr>
+          <w:rFonts w:cs="Arial"/>
+        </w:rPr>
+        <w:t>Relaciones de comunicación</w:t>
       </w:r>
       <w:bookmarkEnd w:id="30"/>
-      <w:r>
-        <w:rPr>
-          <w:rFonts w:cs="Arial"/>
-          <w:sz w:val="20"/>
-        </w:rPr>
-        <w:t xml:space="preserve"> </w:t>
-      </w:r>
-    </w:p>
-    <w:p>
-      <w:pPr>
-        <w:jc w:val="both"/>
-        <w:rPr>
-          <w:rFonts w:cs="Arial"/>
-        </w:rPr>
-      </w:pPr>
-      <w:r>
-        <w:rPr>
-          <w:rFonts w:cs="Arial"/>
-        </w:rPr>
-        <w:t>Este caso de uso tiene como propósito realizar la búsqueda por RFC de la siguiente manera: El usuario SAT selecciona la opción “Búsqueda por RFC” e ingresa un RFC para buscar un tipo de reporte (IVA, ISR, Pagos) en caso de que el RFC exista se re direccionará al usuario SAT hacia la pantalla del menú donde podrá elegir un tipo de reporte, si el RFC no existe o no es válido se mostrara un mensaje de error.</w:t>
-      </w:r>
-    </w:p>
-    <w:p>
-      <w:pPr>
-        <w:pStyle w:val="BodyText"/>
-        <w:jc w:val="both"/>
-        <w:outlineLvl w:val="3"/>
-        <w:rPr>
-          <w:rFonts w:cs="Arial"/>
-        </w:rPr>
-      </w:pPr>
-      <w:bookmarkStart w:id="31" w:name="_Toc8919781"/>
-      <w:r>
-        <w:rPr>
-          <w:rFonts w:cs="Arial"/>
-        </w:rPr>
-        <w:t>Relaciones de comunicación</w:t>
-      </w:r>
-      <w:bookmarkEnd w:id="31"/>
-    </w:p>
-    <w:p>
-      <w:pPr>
-        <w:pStyle w:val="ListParagraph"/>
+    </w:p>
+    <w:p>
+      <w:pPr>
+        <w:pStyle w:val="Prrafodelista"/>
         <w:numPr>
           <w:ilvl w:val="0"/>
           <w:numId w:val="34"/>
@@ -6217,7 +6188,7 @@
           <w:i/>
         </w:rPr>
       </w:pPr>
-      <w:bookmarkStart w:id="32" w:name="_Toc8919782"/>
+      <w:bookmarkStart w:id="31" w:name="_Toc8919782"/>
       <w:r>
         <w:rPr>
           <w:rFonts w:cs="Arial"/>
@@ -6247,11 +6218,11 @@
         </w:rPr>
         <w:t>&gt;&gt;</w:t>
       </w:r>
-      <w:bookmarkEnd w:id="32"/>
-    </w:p>
-    <w:p>
-      <w:pPr>
-        <w:pStyle w:val="ListParagraph"/>
+      <w:bookmarkEnd w:id="31"/>
+    </w:p>
+    <w:p>
+      <w:pPr>
+        <w:pStyle w:val="Prrafodelista"/>
         <w:numPr>
           <w:ilvl w:val="0"/>
           <w:numId w:val="27"/>
@@ -6278,7 +6249,7 @@
           <w:i/>
         </w:rPr>
       </w:pPr>
-      <w:bookmarkStart w:id="33" w:name="_Toc8919783"/>
+      <w:bookmarkStart w:id="32" w:name="_Toc8919783"/>
       <w:r>
         <w:rPr>
           <w:rFonts w:cs="Arial"/>
@@ -6309,11 +6280,11 @@
         </w:rPr>
         <w:t>&gt;&gt;</w:t>
       </w:r>
-      <w:bookmarkEnd w:id="33"/>
-    </w:p>
-    <w:p>
-      <w:pPr>
-        <w:pStyle w:val="ListParagraph"/>
+      <w:bookmarkEnd w:id="32"/>
+    </w:p>
+    <w:p>
+      <w:pPr>
+        <w:pStyle w:val="Prrafodelista"/>
         <w:numPr>
           <w:ilvl w:val="0"/>
           <w:numId w:val="34"/>
@@ -6349,7 +6320,7 @@
           <w:b/>
         </w:rPr>
       </w:pPr>
-      <w:bookmarkStart w:id="34" w:name="_Toc8919784"/>
+      <w:bookmarkStart w:id="33" w:name="_Toc8919784"/>
       <w:r>
         <w:rPr>
           <w:rFonts w:cs="Arial"/>
@@ -6365,8 +6336,60 @@
         </w:rPr>
         <w:t>ECU_FiltrarDatos</w:t>
       </w:r>
+      <w:bookmarkEnd w:id="33"/>
+      <w:proofErr w:type="spellEnd"/>
+    </w:p>
+    <w:p>
+      <w:pPr>
+        <w:pStyle w:val="BodyText"/>
+        <w:jc w:val="both"/>
+        <w:outlineLvl w:val="3"/>
+        <w:rPr>
+          <w:rFonts w:cs="Arial"/>
+          <w:sz w:val="20"/>
+        </w:rPr>
+      </w:pPr>
+      <w:bookmarkStart w:id="34" w:name="_Toc8919785"/>
+      <w:r>
+        <w:rPr>
+          <w:rFonts w:cs="Arial"/>
+        </w:rPr>
+        <w:t>Propósito del Caso de Uso</w:t>
+      </w:r>
       <w:bookmarkEnd w:id="34"/>
-      <w:proofErr w:type="spellEnd"/>
+      <w:r>
+        <w:rPr>
+          <w:rFonts w:cs="Arial"/>
+          <w:sz w:val="20"/>
+        </w:rPr>
+        <w:t xml:space="preserve"> </w:t>
+      </w:r>
+    </w:p>
+    <w:p>
+      <w:pPr>
+        <w:jc w:val="both"/>
+        <w:rPr>
+          <w:rFonts w:cs="Arial"/>
+        </w:rPr>
+      </w:pPr>
+      <w:r>
+        <w:rPr>
+          <w:rFonts w:cs="Arial"/>
+        </w:rPr>
+        <w:t>El objetivo de este Caso de Uso es permitir al Usuario SAT consultar información de diversas fuentes requerida para dictaminar de solicitudes de devoluciones los trámites de devoluciones y compensaciones</w:t>
+      </w:r>
+      <w:r>
+        <w:rPr>
+          <w:rFonts w:cs="Arial"/>
+        </w:rPr>
+        <w:t xml:space="preserve"> por medio de filtros de búsqueda</w:t>
+      </w:r>
+      <w:r>
+        <w:rPr>
+          <w:rFonts w:cs="Arial"/>
+        </w:rPr>
+        <w:t>.</w:t>
+      </w:r>
     </w:p>
     <w:p>
       <w:pPr>
@@ -6375,72 +6398,20 @@
         <w:outlineLvl w:val="3"/>
         <w:rPr>
           <w:rFonts w:cs="Arial"/>
-          <w:sz w:val="20"/>
-        </w:rPr>
-      </w:pPr>
-      <w:bookmarkStart w:id="35" w:name="_Toc8919785"/>
-      <w:r>
-        <w:rPr>
-          <w:rFonts w:cs="Arial"/>
-        </w:rPr>
-        <w:t>Propósito del Caso de Uso</w:t>
+        </w:rPr>
+      </w:pPr>
+      <w:bookmarkStart w:id="35" w:name="_Toc8919786"/>
+      <w:r>
+        <w:rPr>
+          <w:rFonts w:cs="Arial"/>
+        </w:rPr>
+        <w:t>Relaciones de comunicación</w:t>
       </w:r>
       <w:bookmarkEnd w:id="35"/>
-      <w:r>
-        <w:rPr>
-          <w:rFonts w:cs="Arial"/>
-          <w:sz w:val="20"/>
-        </w:rPr>
-        <w:t xml:space="preserve"> </w:t>
-      </w:r>
-    </w:p>
-    <w:p>
-      <w:pPr>
-        <w:jc w:val="both"/>
-        <w:rPr>
-          <w:rFonts w:cs="Arial"/>
-        </w:rPr>
-      </w:pPr>
-      <w:r>
-        <w:rPr>
-          <w:rFonts w:cs="Arial"/>
-        </w:rPr>
-        <w:t>El objetivo de este Caso de Uso es permitir al Usuario SAT consultar información de diversas fuentes requerida para dictaminar de solicitudes de devoluciones los trámites de devoluciones y compensaciones</w:t>
-      </w:r>
-      <w:r>
-        <w:rPr>
-          <w:rFonts w:cs="Arial"/>
-        </w:rPr>
-        <w:t xml:space="preserve"> por medio de filtros de búsqueda</w:t>
-      </w:r>
-      <w:r>
-        <w:rPr>
-          <w:rFonts w:cs="Arial"/>
-        </w:rPr>
-        <w:t>.</w:t>
-      </w:r>
-    </w:p>
-    <w:p>
-      <w:pPr>
-        <w:pStyle w:val="BodyText"/>
-        <w:jc w:val="both"/>
-        <w:outlineLvl w:val="3"/>
-        <w:rPr>
-          <w:rFonts w:cs="Arial"/>
-        </w:rPr>
-      </w:pPr>
-      <w:bookmarkStart w:id="36" w:name="_Toc8919786"/>
-      <w:r>
-        <w:rPr>
-          <w:rFonts w:cs="Arial"/>
-        </w:rPr>
-        <w:t>Relaciones de comunicación</w:t>
-      </w:r>
-      <w:bookmarkEnd w:id="36"/>
-    </w:p>
-    <w:p>
-      <w:pPr>
-        <w:pStyle w:val="ListParagraph"/>
+    </w:p>
+    <w:p>
+      <w:pPr>
+        <w:pStyle w:val="Prrafodelista"/>
         <w:numPr>
           <w:ilvl w:val="0"/>
           <w:numId w:val="34"/>
@@ -6467,7 +6438,7 @@
           <w:i/>
         </w:rPr>
       </w:pPr>
-      <w:bookmarkStart w:id="37" w:name="_Toc8919787"/>
+      <w:bookmarkStart w:id="36" w:name="_Toc8919787"/>
       <w:r>
         <w:rPr>
           <w:rFonts w:cs="Arial"/>
@@ -6497,11 +6468,11 @@
         </w:rPr>
         <w:t>&gt;&gt;</w:t>
       </w:r>
-      <w:bookmarkEnd w:id="37"/>
-    </w:p>
-    <w:p>
-      <w:pPr>
-        <w:pStyle w:val="ListParagraph"/>
+      <w:bookmarkEnd w:id="36"/>
+    </w:p>
+    <w:p>
+      <w:pPr>
+        <w:pStyle w:val="Prrafodelista"/>
         <w:numPr>
           <w:ilvl w:val="0"/>
           <w:numId w:val="27"/>
@@ -6528,7 +6499,7 @@
           <w:i/>
         </w:rPr>
       </w:pPr>
-      <w:bookmarkStart w:id="38" w:name="_Toc8919788"/>
+      <w:bookmarkStart w:id="37" w:name="_Toc8919788"/>
       <w:r>
         <w:rPr>
           <w:rFonts w:cs="Arial"/>
@@ -6558,11 +6529,11 @@
         </w:rPr>
         <w:t>&gt;&gt;</w:t>
       </w:r>
-      <w:bookmarkEnd w:id="38"/>
-    </w:p>
-    <w:p>
-      <w:pPr>
-        <w:pStyle w:val="ListParagraph"/>
+      <w:bookmarkEnd w:id="37"/>
+    </w:p>
+    <w:p>
+      <w:pPr>
+        <w:pStyle w:val="Prrafodelista"/>
         <w:numPr>
           <w:ilvl w:val="0"/>
           <w:numId w:val="34"/>
@@ -6589,7 +6560,7 @@
           <w:b/>
         </w:rPr>
       </w:pPr>
-      <w:bookmarkStart w:id="39" w:name="_Toc8919789"/>
+      <w:bookmarkStart w:id="38" w:name="_Toc8919789"/>
       <w:r>
         <w:rPr>
           <w:rFonts w:cs="Arial"/>
@@ -6605,8 +6576,48 @@
         </w:rPr>
         <w:t>ECU_DesplegarReporteISR</w:t>
       </w:r>
+      <w:bookmarkEnd w:id="38"/>
+      <w:proofErr w:type="spellEnd"/>
+    </w:p>
+    <w:p>
+      <w:pPr>
+        <w:pStyle w:val="BodyText"/>
+        <w:jc w:val="both"/>
+        <w:outlineLvl w:val="3"/>
+        <w:rPr>
+          <w:rFonts w:cs="Arial"/>
+          <w:sz w:val="20"/>
+        </w:rPr>
+      </w:pPr>
+      <w:bookmarkStart w:id="39" w:name="_Toc8919790"/>
+      <w:r>
+        <w:rPr>
+          <w:rFonts w:cs="Arial"/>
+        </w:rPr>
+        <w:t>Propósito del Caso de Uso</w:t>
+      </w:r>
       <w:bookmarkEnd w:id="39"/>
-      <w:proofErr w:type="spellEnd"/>
+      <w:r>
+        <w:rPr>
+          <w:rFonts w:cs="Arial"/>
+          <w:sz w:val="20"/>
+        </w:rPr>
+        <w:t xml:space="preserve"> </w:t>
+      </w:r>
+    </w:p>
+    <w:p>
+      <w:pPr>
+        <w:jc w:val="both"/>
+        <w:rPr>
+          <w:rFonts w:cs="Arial"/>
+        </w:rPr>
+      </w:pPr>
+      <w:r>
+        <w:rPr>
+          <w:rFonts w:cs="Arial"/>
+        </w:rPr>
+        <w:t>El objetivo de este Caso de Uso es permitir al Usuario SAT consultar información de diversas fuentes requerida en particular para observar los detalles del reporte ISR.</w:t>
+      </w:r>
     </w:p>
     <w:p>
       <w:pPr>
@@ -6615,60 +6626,20 @@
         <w:outlineLvl w:val="3"/>
         <w:rPr>
           <w:rFonts w:cs="Arial"/>
-          <w:sz w:val="20"/>
-        </w:rPr>
-      </w:pPr>
-      <w:bookmarkStart w:id="40" w:name="_Toc8919790"/>
-      <w:r>
-        <w:rPr>
-          <w:rFonts w:cs="Arial"/>
-        </w:rPr>
-        <w:t>Propósito del Caso de Uso</w:t>
+        </w:rPr>
+      </w:pPr>
+      <w:bookmarkStart w:id="40" w:name="_Toc8919791"/>
+      <w:r>
+        <w:rPr>
+          <w:rFonts w:cs="Arial"/>
+        </w:rPr>
+        <w:t>Relaciones de comunicación</w:t>
       </w:r>
       <w:bookmarkEnd w:id="40"/>
-      <w:r>
-        <w:rPr>
-          <w:rFonts w:cs="Arial"/>
-          <w:sz w:val="20"/>
-        </w:rPr>
-        <w:t xml:space="preserve"> </w:t>
-      </w:r>
-    </w:p>
-    <w:p>
-      <w:pPr>
-        <w:jc w:val="both"/>
-        <w:rPr>
-          <w:rFonts w:cs="Arial"/>
-        </w:rPr>
-      </w:pPr>
-      <w:r>
-        <w:rPr>
-          <w:rFonts w:cs="Arial"/>
-        </w:rPr>
-        <w:t>El objetivo de este Caso de Uso es permitir al Usuario SAT consultar información de diversas fuentes requerida en particular para observar los detalles del reporte ISR.</w:t>
-      </w:r>
-    </w:p>
-    <w:p>
-      <w:pPr>
-        <w:pStyle w:val="BodyText"/>
-        <w:jc w:val="both"/>
-        <w:outlineLvl w:val="3"/>
-        <w:rPr>
-          <w:rFonts w:cs="Arial"/>
-        </w:rPr>
-      </w:pPr>
-      <w:bookmarkStart w:id="41" w:name="_Toc8919791"/>
-      <w:r>
-        <w:rPr>
-          <w:rFonts w:cs="Arial"/>
-        </w:rPr>
-        <w:t>Relaciones de comunicación</w:t>
-      </w:r>
-      <w:bookmarkEnd w:id="41"/>
-    </w:p>
-    <w:p>
-      <w:pPr>
-        <w:pStyle w:val="ListParagraph"/>
+    </w:p>
+    <w:p>
+      <w:pPr>
+        <w:pStyle w:val="Prrafodelista"/>
         <w:numPr>
           <w:ilvl w:val="0"/>
           <w:numId w:val="34"/>
@@ -6695,7 +6666,7 @@
           <w:i/>
         </w:rPr>
       </w:pPr>
-      <w:bookmarkStart w:id="42" w:name="_Toc8919792"/>
+      <w:bookmarkStart w:id="41" w:name="_Toc8919792"/>
       <w:r>
         <w:rPr>
           <w:rFonts w:cs="Arial"/>
@@ -6725,11 +6696,11 @@
         </w:rPr>
         <w:t>&gt;&gt;</w:t>
       </w:r>
-      <w:bookmarkEnd w:id="42"/>
-    </w:p>
-    <w:p>
-      <w:pPr>
-        <w:pStyle w:val="ListParagraph"/>
+      <w:bookmarkEnd w:id="41"/>
+    </w:p>
+    <w:p>
+      <w:pPr>
+        <w:pStyle w:val="Prrafodelista"/>
         <w:numPr>
           <w:ilvl w:val="0"/>
           <w:numId w:val="27"/>
@@ -6756,7 +6727,7 @@
           <w:i/>
         </w:rPr>
       </w:pPr>
-      <w:bookmarkStart w:id="43" w:name="_Toc8919793"/>
+      <w:bookmarkStart w:id="42" w:name="_Toc8919793"/>
       <w:r>
         <w:rPr>
           <w:rFonts w:cs="Arial"/>
@@ -6786,11 +6757,11 @@
         </w:rPr>
         <w:t>&gt;&gt;</w:t>
       </w:r>
-      <w:bookmarkEnd w:id="43"/>
-    </w:p>
-    <w:p>
-      <w:pPr>
-        <w:pStyle w:val="ListParagraph"/>
+      <w:bookmarkEnd w:id="42"/>
+    </w:p>
+    <w:p>
+      <w:pPr>
+        <w:pStyle w:val="Prrafodelista"/>
         <w:numPr>
           <w:ilvl w:val="0"/>
           <w:numId w:val="34"/>
@@ -6817,7 +6788,7 @@
           <w:b/>
         </w:rPr>
       </w:pPr>
-      <w:bookmarkStart w:id="44" w:name="_Toc8919794"/>
+      <w:bookmarkStart w:id="43" w:name="_Toc8919794"/>
       <w:r>
         <w:rPr>
           <w:rFonts w:cs="Arial"/>
@@ -6833,8 +6804,48 @@
         </w:rPr>
         <w:t>ECU_DesplegarReporteIVA</w:t>
       </w:r>
+      <w:bookmarkEnd w:id="43"/>
+      <w:proofErr w:type="spellEnd"/>
+    </w:p>
+    <w:p>
+      <w:pPr>
+        <w:pStyle w:val="BodyText"/>
+        <w:jc w:val="both"/>
+        <w:outlineLvl w:val="3"/>
+        <w:rPr>
+          <w:rFonts w:cs="Arial"/>
+          <w:sz w:val="20"/>
+        </w:rPr>
+      </w:pPr>
+      <w:bookmarkStart w:id="44" w:name="_Toc8919795"/>
+      <w:r>
+        <w:rPr>
+          <w:rFonts w:cs="Arial"/>
+        </w:rPr>
+        <w:t>Propósito del Caso de Uso</w:t>
+      </w:r>
       <w:bookmarkEnd w:id="44"/>
-      <w:proofErr w:type="spellEnd"/>
+      <w:r>
+        <w:rPr>
+          <w:rFonts w:cs="Arial"/>
+          <w:sz w:val="20"/>
+        </w:rPr>
+        <w:t xml:space="preserve"> </w:t>
+      </w:r>
+    </w:p>
+    <w:p>
+      <w:pPr>
+        <w:jc w:val="both"/>
+        <w:rPr>
+          <w:rFonts w:cs="Arial"/>
+        </w:rPr>
+      </w:pPr>
+      <w:r>
+        <w:rPr>
+          <w:rFonts w:cs="Arial"/>
+        </w:rPr>
+        <w:t>El objetivo de este Caso de Uso es permitir al Usuario SAT consultar información de diversas fuentes requerida en particular para observar los detalles del reporte IVA.</w:t>
+      </w:r>
     </w:p>
     <w:p>
       <w:pPr>
@@ -6843,60 +6854,20 @@
         <w:outlineLvl w:val="3"/>
         <w:rPr>
           <w:rFonts w:cs="Arial"/>
-          <w:sz w:val="20"/>
-        </w:rPr>
-      </w:pPr>
-      <w:bookmarkStart w:id="45" w:name="_Toc8919795"/>
-      <w:r>
-        <w:rPr>
-          <w:rFonts w:cs="Arial"/>
-        </w:rPr>
-        <w:t>Propósito del Caso de Uso</w:t>
+        </w:rPr>
+      </w:pPr>
+      <w:bookmarkStart w:id="45" w:name="_Toc8919796"/>
+      <w:r>
+        <w:rPr>
+          <w:rFonts w:cs="Arial"/>
+        </w:rPr>
+        <w:t>Relaciones de comunicación</w:t>
       </w:r>
       <w:bookmarkEnd w:id="45"/>
-      <w:r>
-        <w:rPr>
-          <w:rFonts w:cs="Arial"/>
-          <w:sz w:val="20"/>
-        </w:rPr>
-        <w:t xml:space="preserve"> </w:t>
-      </w:r>
-    </w:p>
-    <w:p>
-      <w:pPr>
-        <w:jc w:val="both"/>
-        <w:rPr>
-          <w:rFonts w:cs="Arial"/>
-        </w:rPr>
-      </w:pPr>
-      <w:r>
-        <w:rPr>
-          <w:rFonts w:cs="Arial"/>
-        </w:rPr>
-        <w:t>El objetivo de este Caso de Uso es permitir al Usuario SAT consultar información de diversas fuentes requerida en particular para observar los detalles del reporte IVA.</w:t>
-      </w:r>
-    </w:p>
-    <w:p>
-      <w:pPr>
-        <w:pStyle w:val="BodyText"/>
-        <w:jc w:val="both"/>
-        <w:outlineLvl w:val="3"/>
-        <w:rPr>
-          <w:rFonts w:cs="Arial"/>
-        </w:rPr>
-      </w:pPr>
-      <w:bookmarkStart w:id="46" w:name="_Toc8919796"/>
-      <w:r>
-        <w:rPr>
-          <w:rFonts w:cs="Arial"/>
-        </w:rPr>
-        <w:t>Relaciones de comunicación</w:t>
-      </w:r>
-      <w:bookmarkEnd w:id="46"/>
-    </w:p>
-    <w:p>
-      <w:pPr>
-        <w:pStyle w:val="ListParagraph"/>
+    </w:p>
+    <w:p>
+      <w:pPr>
+        <w:pStyle w:val="Prrafodelista"/>
         <w:numPr>
           <w:ilvl w:val="0"/>
           <w:numId w:val="34"/>
@@ -6923,7 +6894,7 @@
           <w:i/>
         </w:rPr>
       </w:pPr>
-      <w:bookmarkStart w:id="47" w:name="_Toc8919797"/>
+      <w:bookmarkStart w:id="46" w:name="_Toc8919797"/>
       <w:r>
         <w:rPr>
           <w:rFonts w:cs="Arial"/>
@@ -6953,11 +6924,11 @@
         </w:rPr>
         <w:t>&gt;&gt;</w:t>
       </w:r>
-      <w:bookmarkEnd w:id="47"/>
-    </w:p>
-    <w:p>
-      <w:pPr>
-        <w:pStyle w:val="ListParagraph"/>
+      <w:bookmarkEnd w:id="46"/>
+    </w:p>
+    <w:p>
+      <w:pPr>
+        <w:pStyle w:val="Prrafodelista"/>
         <w:numPr>
           <w:ilvl w:val="0"/>
           <w:numId w:val="27"/>
@@ -6984,7 +6955,7 @@
           <w:i/>
         </w:rPr>
       </w:pPr>
-      <w:bookmarkStart w:id="48" w:name="_Toc8919798"/>
+      <w:bookmarkStart w:id="47" w:name="_Toc8919798"/>
       <w:r>
         <w:rPr>
           <w:rFonts w:cs="Arial"/>
@@ -7014,11 +6985,11 @@
         </w:rPr>
         <w:t>&gt;&gt;</w:t>
       </w:r>
-      <w:bookmarkEnd w:id="48"/>
-    </w:p>
-    <w:p>
-      <w:pPr>
-        <w:pStyle w:val="ListParagraph"/>
+      <w:bookmarkEnd w:id="47"/>
+    </w:p>
+    <w:p>
+      <w:pPr>
+        <w:pStyle w:val="Prrafodelista"/>
         <w:numPr>
           <w:ilvl w:val="0"/>
           <w:numId w:val="34"/>
@@ -7061,7 +7032,7 @@
           <w:b/>
         </w:rPr>
       </w:pPr>
-      <w:bookmarkStart w:id="49" w:name="_Toc8919799"/>
+      <w:bookmarkStart w:id="48" w:name="_Toc8919799"/>
       <w:r>
         <w:rPr>
           <w:rFonts w:cs="Arial"/>
@@ -7084,8 +7055,54 @@
         </w:rPr>
         <w:t>DesplegarReportePagos</w:t>
       </w:r>
+      <w:bookmarkEnd w:id="48"/>
+      <w:proofErr w:type="spellEnd"/>
+    </w:p>
+    <w:p>
+      <w:pPr>
+        <w:pStyle w:val="BodyText"/>
+        <w:jc w:val="both"/>
+        <w:outlineLvl w:val="3"/>
+        <w:rPr>
+          <w:rFonts w:cs="Arial"/>
+          <w:sz w:val="20"/>
+        </w:rPr>
+      </w:pPr>
+      <w:bookmarkStart w:id="49" w:name="_Toc8919800"/>
+      <w:r>
+        <w:rPr>
+          <w:rFonts w:cs="Arial"/>
+        </w:rPr>
+        <w:t>Propósito del Caso de Uso</w:t>
+      </w:r>
       <w:bookmarkEnd w:id="49"/>
-      <w:proofErr w:type="spellEnd"/>
+      <w:r>
+        <w:rPr>
+          <w:rFonts w:cs="Arial"/>
+          <w:sz w:val="20"/>
+        </w:rPr>
+        <w:t xml:space="preserve"> </w:t>
+      </w:r>
+    </w:p>
+    <w:p>
+      <w:pPr>
+        <w:jc w:val="both"/>
+        <w:rPr>
+          <w:rFonts w:cs="Arial"/>
+        </w:rPr>
+      </w:pPr>
+      <w:r>
+        <w:rPr>
+          <w:rFonts w:cs="Arial"/>
+        </w:rPr>
+        <w:t>El objetivo de este Caso de Uso es permitir al Usuario SAT consultar información de diversas fuentes requerida en particular para observar los detalles del reporte pagos</w:t>
+      </w:r>
+      <w:r>
+        <w:rPr>
+          <w:rFonts w:cs="Arial"/>
+        </w:rPr>
+        <w:t>.</w:t>
+      </w:r>
     </w:p>
     <w:p>
       <w:pPr>
@@ -7094,66 +7111,20 @@
         <w:outlineLvl w:val="3"/>
         <w:rPr>
           <w:rFonts w:cs="Arial"/>
-          <w:sz w:val="20"/>
-        </w:rPr>
-      </w:pPr>
-      <w:bookmarkStart w:id="50" w:name="_Toc8919800"/>
-      <w:r>
-        <w:rPr>
-          <w:rFonts w:cs="Arial"/>
-        </w:rPr>
-        <w:t>Propósito del Caso de Uso</w:t>
+        </w:rPr>
+      </w:pPr>
+      <w:bookmarkStart w:id="50" w:name="_Toc8919801"/>
+      <w:r>
+        <w:rPr>
+          <w:rFonts w:cs="Arial"/>
+        </w:rPr>
+        <w:t>Relaciones de comunicación</w:t>
       </w:r>
       <w:bookmarkEnd w:id="50"/>
-      <w:r>
-        <w:rPr>
-          <w:rFonts w:cs="Arial"/>
-          <w:sz w:val="20"/>
-        </w:rPr>
-        <w:t xml:space="preserve"> </w:t>
-      </w:r>
-    </w:p>
-    <w:p>
-      <w:pPr>
-        <w:jc w:val="both"/>
-        <w:rPr>
-          <w:rFonts w:cs="Arial"/>
-        </w:rPr>
-      </w:pPr>
-      <w:r>
-        <w:rPr>
-          <w:rFonts w:cs="Arial"/>
-        </w:rPr>
-        <w:t>El objetivo de este Caso de Uso es permitir al Usuario SAT consultar información de diversas fuentes requerida en particular para observar los detalles del reporte pagos</w:t>
-      </w:r>
-      <w:r>
-        <w:rPr>
-          <w:rFonts w:cs="Arial"/>
-        </w:rPr>
-        <w:t>.</w:t>
-      </w:r>
-    </w:p>
-    <w:p>
-      <w:pPr>
-        <w:pStyle w:val="BodyText"/>
-        <w:jc w:val="both"/>
-        <w:outlineLvl w:val="3"/>
-        <w:rPr>
-          <w:rFonts w:cs="Arial"/>
-        </w:rPr>
-      </w:pPr>
-      <w:bookmarkStart w:id="51" w:name="_Toc8919801"/>
-      <w:r>
-        <w:rPr>
-          <w:rFonts w:cs="Arial"/>
-        </w:rPr>
-        <w:t>Relaciones de comunicación</w:t>
-      </w:r>
-      <w:bookmarkEnd w:id="51"/>
-    </w:p>
-    <w:p>
-      <w:pPr>
-        <w:pStyle w:val="ListParagraph"/>
+    </w:p>
+    <w:p>
+      <w:pPr>
+        <w:pStyle w:val="Prrafodelista"/>
         <w:numPr>
           <w:ilvl w:val="0"/>
           <w:numId w:val="34"/>
@@ -7180,7 +7151,7 @@
           <w:i/>
         </w:rPr>
       </w:pPr>
-      <w:bookmarkStart w:id="52" w:name="_Toc8919802"/>
+      <w:bookmarkStart w:id="51" w:name="_Toc8919802"/>
       <w:r>
         <w:rPr>
           <w:rFonts w:cs="Arial"/>
@@ -7210,11 +7181,11 @@
         </w:rPr>
         <w:t>&gt;&gt;</w:t>
       </w:r>
-      <w:bookmarkEnd w:id="52"/>
-    </w:p>
-    <w:p>
-      <w:pPr>
-        <w:pStyle w:val="ListParagraph"/>
+      <w:bookmarkEnd w:id="51"/>
+    </w:p>
+    <w:p>
+      <w:pPr>
+        <w:pStyle w:val="Prrafodelista"/>
         <w:numPr>
           <w:ilvl w:val="0"/>
           <w:numId w:val="27"/>
@@ -7241,7 +7212,7 @@
           <w:i/>
         </w:rPr>
       </w:pPr>
-      <w:bookmarkStart w:id="53" w:name="_Toc8919803"/>
+      <w:bookmarkStart w:id="52" w:name="_Toc8919803"/>
       <w:r>
         <w:rPr>
           <w:rFonts w:cs="Arial"/>
@@ -7271,11 +7242,11 @@
         </w:rPr>
         <w:t>&gt;&gt;</w:t>
       </w:r>
-      <w:bookmarkEnd w:id="53"/>
-    </w:p>
-    <w:p>
-      <w:pPr>
-        <w:pStyle w:val="ListParagraph"/>
+      <w:bookmarkEnd w:id="52"/>
+    </w:p>
+    <w:p>
+      <w:pPr>
+        <w:pStyle w:val="Prrafodelista"/>
         <w:numPr>
           <w:ilvl w:val="0"/>
           <w:numId w:val="34"/>
@@ -7302,7 +7273,7 @@
           <w:b/>
         </w:rPr>
       </w:pPr>
-      <w:bookmarkStart w:id="54" w:name="_Toc8919804"/>
+      <w:bookmarkStart w:id="53" w:name="_Toc8919804"/>
       <w:r>
         <w:rPr>
           <w:rFonts w:cs="Arial"/>
@@ -7324,8 +7295,48 @@
         </w:rPr>
         <w:t>ReporteIsrIvaPagos</w:t>
       </w:r>
+      <w:bookmarkEnd w:id="53"/>
+      <w:proofErr w:type="spellEnd"/>
+    </w:p>
+    <w:p>
+      <w:pPr>
+        <w:pStyle w:val="BodyText"/>
+        <w:jc w:val="both"/>
+        <w:outlineLvl w:val="3"/>
+        <w:rPr>
+          <w:rFonts w:cs="Arial"/>
+          <w:sz w:val="20"/>
+        </w:rPr>
+      </w:pPr>
+      <w:bookmarkStart w:id="54" w:name="_Toc8919805"/>
+      <w:r>
+        <w:rPr>
+          <w:rFonts w:cs="Arial"/>
+        </w:rPr>
+        <w:t>Propósito del Caso de Uso</w:t>
+      </w:r>
       <w:bookmarkEnd w:id="54"/>
-      <w:proofErr w:type="spellEnd"/>
+      <w:r>
+        <w:rPr>
+          <w:rFonts w:cs="Arial"/>
+          <w:sz w:val="20"/>
+        </w:rPr>
+        <w:t xml:space="preserve"> </w:t>
+      </w:r>
+    </w:p>
+    <w:p>
+      <w:pPr>
+        <w:jc w:val="both"/>
+        <w:rPr>
+          <w:rFonts w:cs="Arial"/>
+        </w:rPr>
+      </w:pPr>
+      <w:r>
+        <w:rPr>
+          <w:rFonts w:cs="Arial"/>
+        </w:rPr>
+        <w:t xml:space="preserve">Este caso de uso inicia cuando el usuario realiza una búsqueda por número de control su objetivo es permitir al Usuario SAT consultar información de diversas fuentes requerida en particular para observar los detalles del reporte ya sea de ISR, IVA o pagos indebidos. </w:t>
+      </w:r>
     </w:p>
     <w:p>
       <w:pPr>
@@ -7334,60 +7345,20 @@
         <w:outlineLvl w:val="3"/>
         <w:rPr>
           <w:rFonts w:cs="Arial"/>
-          <w:sz w:val="20"/>
-        </w:rPr>
-      </w:pPr>
-      <w:bookmarkStart w:id="55" w:name="_Toc8919805"/>
-      <w:r>
-        <w:rPr>
-          <w:rFonts w:cs="Arial"/>
-        </w:rPr>
-        <w:t>Propósito del Caso de Uso</w:t>
+        </w:rPr>
+      </w:pPr>
+      <w:bookmarkStart w:id="55" w:name="_Toc8919806"/>
+      <w:r>
+        <w:rPr>
+          <w:rFonts w:cs="Arial"/>
+        </w:rPr>
+        <w:t>Relaciones de comunicación</w:t>
       </w:r>
       <w:bookmarkEnd w:id="55"/>
-      <w:r>
-        <w:rPr>
-          <w:rFonts w:cs="Arial"/>
-          <w:sz w:val="20"/>
-        </w:rPr>
-        <w:t xml:space="preserve"> </w:t>
-      </w:r>
-    </w:p>
-    <w:p>
-      <w:pPr>
-        <w:jc w:val="both"/>
-        <w:rPr>
-          <w:rFonts w:cs="Arial"/>
-        </w:rPr>
-      </w:pPr>
-      <w:r>
-        <w:rPr>
-          <w:rFonts w:cs="Arial"/>
-        </w:rPr>
-        <w:t xml:space="preserve">Este caso de uso inicia cuando el usuario realiza una búsqueda por número de control su objetivo es permitir al Usuario SAT consultar información de diversas fuentes requerida en particular para observar los detalles del reporte ya sea de ISR, IVA o pagos indebidos. </w:t>
-      </w:r>
-    </w:p>
-    <w:p>
-      <w:pPr>
-        <w:pStyle w:val="BodyText"/>
-        <w:jc w:val="both"/>
-        <w:outlineLvl w:val="3"/>
-        <w:rPr>
-          <w:rFonts w:cs="Arial"/>
-        </w:rPr>
-      </w:pPr>
-      <w:bookmarkStart w:id="56" w:name="_Toc8919806"/>
-      <w:r>
-        <w:rPr>
-          <w:rFonts w:cs="Arial"/>
-        </w:rPr>
-        <w:t>Relaciones de comunicación</w:t>
-      </w:r>
-      <w:bookmarkEnd w:id="56"/>
-    </w:p>
-    <w:p>
-      <w:pPr>
-        <w:pStyle w:val="ListParagraph"/>
+    </w:p>
+    <w:p>
+      <w:pPr>
+        <w:pStyle w:val="Prrafodelista"/>
         <w:numPr>
           <w:ilvl w:val="0"/>
           <w:numId w:val="34"/>
@@ -7414,7 +7385,7 @@
           <w:i/>
         </w:rPr>
       </w:pPr>
-      <w:bookmarkStart w:id="57" w:name="_Toc8919807"/>
+      <w:bookmarkStart w:id="56" w:name="_Toc8919807"/>
       <w:r>
         <w:rPr>
           <w:rFonts w:cs="Arial"/>
@@ -7444,11 +7415,11 @@
         </w:rPr>
         <w:t>&gt;&gt;</w:t>
       </w:r>
-      <w:bookmarkEnd w:id="57"/>
-    </w:p>
-    <w:p>
-      <w:pPr>
-        <w:pStyle w:val="ListParagraph"/>
+      <w:bookmarkEnd w:id="56"/>
+    </w:p>
+    <w:p>
+      <w:pPr>
+        <w:pStyle w:val="Prrafodelista"/>
         <w:numPr>
           <w:ilvl w:val="0"/>
           <w:numId w:val="27"/>
@@ -7462,19 +7433,7 @@
         <w:rPr>
           <w:rFonts w:cs="Arial"/>
         </w:rPr>
-        <w:t xml:space="preserve">Exportar reporte </w:t>
-      </w:r>
-      <w:r>
-        <w:rPr>
-          <w:rFonts w:cs="Arial"/>
-        </w:rPr>
-        <w:t xml:space="preserve">ISR, IVA, </w:t>
-      </w:r>
-      <w:r>
-        <w:rPr>
-          <w:rFonts w:cs="Arial"/>
-        </w:rPr>
-        <w:t>Pagos indebidos</w:t>
+        <w:t>Exportar reporte ISR, IVA, Pagos indebidos</w:t>
       </w:r>
     </w:p>
     <w:p>
@@ -7487,7 +7446,7 @@
           <w:i/>
         </w:rPr>
       </w:pPr>
-      <w:bookmarkStart w:id="58" w:name="_Toc8919808"/>
+      <w:bookmarkStart w:id="57" w:name="_Toc8919808"/>
       <w:r>
         <w:rPr>
           <w:rFonts w:cs="Arial"/>
@@ -7517,11 +7476,11 @@
         </w:rPr>
         <w:t>&gt;&gt;</w:t>
       </w:r>
-      <w:bookmarkEnd w:id="58"/>
-    </w:p>
-    <w:p>
-      <w:pPr>
-        <w:pStyle w:val="ListParagraph"/>
+      <w:bookmarkEnd w:id="57"/>
+    </w:p>
+    <w:p>
+      <w:pPr>
+        <w:pStyle w:val="Prrafodelista"/>
         <w:numPr>
           <w:ilvl w:val="0"/>
           <w:numId w:val="34"/>
@@ -7548,33 +7507,717 @@
     </w:p>
     <w:p>
       <w:pPr>
-        <w:jc w:val="both"/>
-        <w:rPr>
-          <w:rFonts w:cs="Arial"/>
-        </w:rPr>
-      </w:pPr>
-    </w:p>
-    <w:p>
-      <w:pPr>
-        <w:jc w:val="both"/>
-        <w:rPr>
-          <w:rFonts w:cs="Arial"/>
-        </w:rPr>
-      </w:pPr>
-    </w:p>
-    <w:p>
-      <w:pPr>
-        <w:jc w:val="both"/>
-        <w:rPr>
-          <w:rFonts w:cs="Arial"/>
-        </w:rPr>
-      </w:pPr>
-    </w:p>
-    <w:p>
-      <w:pPr>
-        <w:jc w:val="both"/>
-        <w:rPr>
-          <w:rFonts w:cs="Arial"/>
+        <w:pStyle w:val="BodyText"/>
+        <w:jc w:val="both"/>
+        <w:outlineLvl w:val="3"/>
+        <w:rPr>
+          <w:rFonts w:cs="Arial"/>
+          <w:b/>
+        </w:rPr>
+      </w:pPr>
+      <w:r>
+        <w:rPr>
+          <w:rFonts w:cs="Arial"/>
+          <w:b/>
+        </w:rPr>
+        <w:t>Nombre del Caso de Uso ECU_</w:t>
+      </w:r>
+      <w:r>
+        <w:rPr>
+          <w:rFonts w:cs="Arial"/>
+        </w:rPr>
+        <w:t xml:space="preserve"> </w:t>
+      </w:r>
+      <w:proofErr w:type="spellStart"/>
+      <w:r>
+        <w:rPr>
+          <w:rFonts w:cs="Arial"/>
+          <w:b/>
+        </w:rPr>
+        <w:t>IntegrarSeguridad</w:t>
+      </w:r>
+      <w:proofErr w:type="spellEnd"/>
+    </w:p>
+    <w:p>
+      <w:pPr>
+        <w:pStyle w:val="BodyText"/>
+        <w:jc w:val="both"/>
+        <w:outlineLvl w:val="3"/>
+        <w:rPr>
+          <w:rFonts w:cs="Arial"/>
+          <w:sz w:val="20"/>
+        </w:rPr>
+      </w:pPr>
+      <w:r>
+        <w:rPr>
+          <w:rFonts w:cs="Arial"/>
+        </w:rPr>
+        <w:t>Propósito del Caso de Uso</w:t>
+      </w:r>
+      <w:r>
+        <w:rPr>
+          <w:rFonts w:cs="Arial"/>
+          <w:sz w:val="20"/>
+        </w:rPr>
+        <w:t xml:space="preserve"> </w:t>
+      </w:r>
+    </w:p>
+    <w:p>
+      <w:pPr>
+        <w:jc w:val="both"/>
+        <w:rPr>
+          <w:rFonts w:cs="Arial"/>
+        </w:rPr>
+      </w:pPr>
+      <w:r>
+        <w:rPr>
+          <w:rFonts w:cs="Arial"/>
+        </w:rPr>
+        <w:t xml:space="preserve">Este caso de uso inicia cuando el </w:t>
+      </w:r>
+      <w:r>
+        <w:rPr>
+          <w:rFonts w:cs="Arial"/>
+        </w:rPr>
+        <w:t>Usuario</w:t>
+      </w:r>
+      <w:r>
+        <w:rPr>
+          <w:rFonts w:cs="Arial"/>
+        </w:rPr>
+        <w:t xml:space="preserve"> SICRE solicita al SAT </w:t>
+      </w:r>
+      <w:r>
+        <w:rPr>
+          <w:rFonts w:cs="Arial"/>
+        </w:rPr>
+        <w:t>la pantalla que presenta el contrato para que el usuario pueda ingresar su FIEL y su contraseña para validar su acceso al sistema</w:t>
+      </w:r>
+    </w:p>
+    <w:p>
+      <w:pPr>
+        <w:pStyle w:val="BodyText"/>
+        <w:jc w:val="both"/>
+        <w:outlineLvl w:val="3"/>
+        <w:rPr>
+          <w:rFonts w:cs="Arial"/>
+        </w:rPr>
+      </w:pPr>
+      <w:r>
+        <w:rPr>
+          <w:rFonts w:cs="Arial"/>
+        </w:rPr>
+        <w:t>Relaciones de comunicación</w:t>
+      </w:r>
+    </w:p>
+    <w:p>
+      <w:pPr>
+        <w:pStyle w:val="Prrafodelista"/>
+        <w:numPr>
+          <w:ilvl w:val="0"/>
+          <w:numId w:val="34"/>
+        </w:numPr>
+        <w:jc w:val="both"/>
+        <w:rPr>
+          <w:rFonts w:cs="Arial"/>
+        </w:rPr>
+      </w:pPr>
+      <w:r>
+        <w:rPr>
+          <w:rFonts w:cs="Arial"/>
+        </w:rPr>
+        <w:t>Operador Usuario S</w:t>
+      </w:r>
+      <w:r>
+        <w:rPr>
+          <w:rFonts w:cs="Arial"/>
+        </w:rPr>
+        <w:t>ICRE</w:t>
+      </w:r>
+    </w:p>
+    <w:p>
+      <w:pPr>
+        <w:pStyle w:val="BodyText"/>
+        <w:jc w:val="both"/>
+        <w:outlineLvl w:val="3"/>
+        <w:rPr>
+          <w:rFonts w:cs="Arial"/>
+          <w:i/>
+        </w:rPr>
+      </w:pPr>
+      <w:r>
+        <w:rPr>
+          <w:rFonts w:cs="Arial"/>
+        </w:rPr>
+        <w:t xml:space="preserve">Relaciones de tipo </w:t>
+      </w:r>
+      <w:r>
+        <w:rPr>
+          <w:rFonts w:cs="Arial"/>
+          <w:i/>
+        </w:rPr>
+        <w:t>&lt;&lt;</w:t>
+      </w:r>
+      <w:proofErr w:type="spellStart"/>
+      <w:r>
+        <w:rPr>
+          <w:rFonts w:cs="Arial"/>
+          <w:i/>
+        </w:rPr>
+        <w:t>include</w:t>
+      </w:r>
+      <w:proofErr w:type="spellEnd"/>
+      <w:r>
+        <w:rPr>
+          <w:rFonts w:cs="Arial"/>
+          <w:i/>
+        </w:rPr>
+        <w:t>&gt;&gt;</w:t>
+      </w:r>
+    </w:p>
+    <w:p>
+      <w:pPr>
+        <w:pStyle w:val="Prrafodelista"/>
+        <w:numPr>
+          <w:ilvl w:val="0"/>
+          <w:numId w:val="27"/>
+        </w:numPr>
+        <w:jc w:val="both"/>
+        <w:rPr>
+          <w:rFonts w:cs="Arial"/>
+        </w:rPr>
+      </w:pPr>
+      <w:r>
+        <w:rPr>
+          <w:rFonts w:cs="Arial"/>
+        </w:rPr>
+        <w:t>No aplica</w:t>
+      </w:r>
+    </w:p>
+    <w:p>
+      <w:pPr>
+        <w:pStyle w:val="BodyText"/>
+        <w:jc w:val="both"/>
+        <w:outlineLvl w:val="3"/>
+        <w:rPr>
+          <w:rFonts w:cs="Arial"/>
+          <w:i/>
+        </w:rPr>
+      </w:pPr>
+      <w:r>
+        <w:rPr>
+          <w:rFonts w:cs="Arial"/>
+        </w:rPr>
+        <w:t xml:space="preserve">Relaciones de tipo </w:t>
+      </w:r>
+      <w:r>
+        <w:rPr>
+          <w:rFonts w:cs="Arial"/>
+          <w:i/>
+        </w:rPr>
+        <w:t>&lt;&lt;</w:t>
+      </w:r>
+      <w:proofErr w:type="spellStart"/>
+      <w:r>
+        <w:rPr>
+          <w:rFonts w:cs="Arial"/>
+          <w:i/>
+        </w:rPr>
+        <w:t>extend</w:t>
+      </w:r>
+      <w:proofErr w:type="spellEnd"/>
+      <w:r>
+        <w:rPr>
+          <w:rFonts w:cs="Arial"/>
+          <w:i/>
+        </w:rPr>
+        <w:t>&gt;&gt;</w:t>
+      </w:r>
+    </w:p>
+    <w:p>
+      <w:pPr>
+        <w:pStyle w:val="Prrafodelista"/>
+        <w:numPr>
+          <w:ilvl w:val="0"/>
+          <w:numId w:val="34"/>
+        </w:numPr>
+        <w:jc w:val="both"/>
+        <w:rPr>
+          <w:rFonts w:cs="Arial"/>
+        </w:rPr>
+      </w:pPr>
+      <w:r>
+        <w:rPr>
+          <w:rFonts w:cs="Arial"/>
+        </w:rPr>
+        <w:t>No aplica</w:t>
+      </w:r>
+    </w:p>
+    <w:p>
+      <w:pPr>
+        <w:jc w:val="both"/>
+        <w:rPr>
+          <w:rFonts w:cs="Arial"/>
+        </w:rPr>
+      </w:pPr>
+    </w:p>
+    <w:p>
+      <w:pPr>
+        <w:jc w:val="both"/>
+        <w:rPr>
+          <w:rFonts w:cs="Arial"/>
+        </w:rPr>
+      </w:pPr>
+    </w:p>
+    <w:p>
+      <w:pPr>
+        <w:jc w:val="both"/>
+        <w:rPr>
+          <w:rFonts w:cs="Arial"/>
+        </w:rPr>
+      </w:pPr>
+    </w:p>
+    <w:p>
+      <w:pPr>
+        <w:pStyle w:val="BodyText"/>
+        <w:jc w:val="both"/>
+        <w:outlineLvl w:val="3"/>
+        <w:rPr>
+          <w:rFonts w:cs="Arial"/>
+          <w:b/>
+        </w:rPr>
+      </w:pPr>
+      <w:r>
+        <w:rPr>
+          <w:rFonts w:cs="Arial"/>
+          <w:b/>
+        </w:rPr>
+        <w:lastRenderedPageBreak/>
+        <w:t>Nombre del Caso de Uso ECU_</w:t>
+      </w:r>
+      <w:r>
+        <w:rPr>
+          <w:rFonts w:cs="Arial"/>
+        </w:rPr>
+        <w:t xml:space="preserve"> </w:t>
+      </w:r>
+      <w:proofErr w:type="spellStart"/>
+      <w:r>
+        <w:rPr>
+          <w:rFonts w:cs="Arial"/>
+          <w:b/>
+        </w:rPr>
+        <w:t>OptimizarArquitectura</w:t>
+      </w:r>
+      <w:proofErr w:type="spellEnd"/>
+    </w:p>
+    <w:p>
+      <w:pPr>
+        <w:pStyle w:val="BodyText"/>
+        <w:jc w:val="both"/>
+        <w:outlineLvl w:val="3"/>
+        <w:rPr>
+          <w:rFonts w:cs="Arial"/>
+          <w:sz w:val="20"/>
+        </w:rPr>
+      </w:pPr>
+      <w:r>
+        <w:rPr>
+          <w:rFonts w:cs="Arial"/>
+        </w:rPr>
+        <w:t>Propósito del Caso de Uso</w:t>
+      </w:r>
+      <w:r>
+        <w:rPr>
+          <w:rFonts w:cs="Arial"/>
+          <w:sz w:val="20"/>
+        </w:rPr>
+        <w:t xml:space="preserve"> </w:t>
+      </w:r>
+    </w:p>
+    <w:p>
+      <w:pPr>
+        <w:jc w:val="both"/>
+        <w:rPr>
+          <w:rFonts w:cs="Arial"/>
+        </w:rPr>
+      </w:pPr>
+      <w:r>
+        <w:rPr>
+          <w:rFonts w:cs="Arial"/>
+        </w:rPr>
+        <w:t xml:space="preserve">Este caso de uso inicia cuando el </w:t>
+      </w:r>
+      <w:r>
+        <w:rPr>
+          <w:rFonts w:cs="Arial"/>
+        </w:rPr>
+        <w:t>Usuario</w:t>
+      </w:r>
+      <w:r>
+        <w:rPr>
+          <w:rFonts w:cs="Arial"/>
+        </w:rPr>
+        <w:t xml:space="preserve"> SICRE solicita </w:t>
+      </w:r>
+      <w:r>
+        <w:rPr>
+          <w:rFonts w:cs="Arial"/>
+        </w:rPr>
+        <w:t xml:space="preserve">información a la base de datos y los tiempos de respuesta no son </w:t>
+      </w:r>
+      <w:r>
+        <w:rPr>
+          <w:rFonts w:cs="Arial"/>
+        </w:rPr>
+        <w:t>óptimos</w:t>
+      </w:r>
+      <w:r>
+        <w:rPr>
+          <w:rFonts w:cs="Arial"/>
+        </w:rPr>
+        <w:t xml:space="preserve"> </w:t>
+      </w:r>
+      <w:bookmarkStart w:id="58" w:name="_GoBack"/>
+      <w:bookmarkEnd w:id="58"/>
+      <w:r>
+        <w:rPr>
+          <w:rFonts w:cs="Arial"/>
+        </w:rPr>
+        <w:t>para su funcionamiento.</w:t>
+      </w:r>
+    </w:p>
+    <w:p>
+      <w:pPr>
+        <w:pStyle w:val="BodyText"/>
+        <w:jc w:val="both"/>
+        <w:outlineLvl w:val="3"/>
+        <w:rPr>
+          <w:rFonts w:cs="Arial"/>
+        </w:rPr>
+      </w:pPr>
+      <w:r>
+        <w:rPr>
+          <w:rFonts w:cs="Arial"/>
+        </w:rPr>
+        <w:t>Relaciones de comunicación</w:t>
+      </w:r>
+    </w:p>
+    <w:p>
+      <w:pPr>
+        <w:pStyle w:val="Prrafodelista"/>
+        <w:numPr>
+          <w:ilvl w:val="0"/>
+          <w:numId w:val="34"/>
+        </w:numPr>
+        <w:jc w:val="both"/>
+        <w:rPr>
+          <w:rFonts w:cs="Arial"/>
+        </w:rPr>
+      </w:pPr>
+      <w:r>
+        <w:rPr>
+          <w:rFonts w:cs="Arial"/>
+        </w:rPr>
+        <w:t>Operador Usuario S</w:t>
+      </w:r>
+      <w:r>
+        <w:rPr>
+          <w:rFonts w:cs="Arial"/>
+        </w:rPr>
+        <w:t>ICRE</w:t>
+      </w:r>
+    </w:p>
+    <w:p>
+      <w:pPr>
+        <w:pStyle w:val="BodyText"/>
+        <w:jc w:val="both"/>
+        <w:outlineLvl w:val="3"/>
+        <w:rPr>
+          <w:rFonts w:cs="Arial"/>
+          <w:i/>
+        </w:rPr>
+      </w:pPr>
+      <w:r>
+        <w:rPr>
+          <w:rFonts w:cs="Arial"/>
+        </w:rPr>
+        <w:t xml:space="preserve">Relaciones de tipo </w:t>
+      </w:r>
+      <w:r>
+        <w:rPr>
+          <w:rFonts w:cs="Arial"/>
+          <w:i/>
+        </w:rPr>
+        <w:t>&lt;&lt;</w:t>
+      </w:r>
+      <w:proofErr w:type="spellStart"/>
+      <w:r>
+        <w:rPr>
+          <w:rFonts w:cs="Arial"/>
+          <w:i/>
+        </w:rPr>
+        <w:t>include</w:t>
+      </w:r>
+      <w:proofErr w:type="spellEnd"/>
+      <w:r>
+        <w:rPr>
+          <w:rFonts w:cs="Arial"/>
+          <w:i/>
+        </w:rPr>
+        <w:t>&gt;&gt;</w:t>
+      </w:r>
+    </w:p>
+    <w:p>
+      <w:pPr>
+        <w:pStyle w:val="Prrafodelista"/>
+        <w:numPr>
+          <w:ilvl w:val="0"/>
+          <w:numId w:val="27"/>
+        </w:numPr>
+        <w:jc w:val="both"/>
+        <w:rPr>
+          <w:rFonts w:cs="Arial"/>
+        </w:rPr>
+      </w:pPr>
+      <w:r>
+        <w:rPr>
+          <w:rFonts w:cs="Arial"/>
+        </w:rPr>
+        <w:t>No aplica</w:t>
+      </w:r>
+    </w:p>
+    <w:p>
+      <w:pPr>
+        <w:pStyle w:val="BodyText"/>
+        <w:jc w:val="both"/>
+        <w:outlineLvl w:val="3"/>
+        <w:rPr>
+          <w:rFonts w:cs="Arial"/>
+          <w:i/>
+        </w:rPr>
+      </w:pPr>
+      <w:r>
+        <w:rPr>
+          <w:rFonts w:cs="Arial"/>
+        </w:rPr>
+        <w:t xml:space="preserve">Relaciones de tipo </w:t>
+      </w:r>
+      <w:r>
+        <w:rPr>
+          <w:rFonts w:cs="Arial"/>
+          <w:i/>
+        </w:rPr>
+        <w:t>&lt;&lt;</w:t>
+      </w:r>
+      <w:proofErr w:type="spellStart"/>
+      <w:r>
+        <w:rPr>
+          <w:rFonts w:cs="Arial"/>
+          <w:i/>
+        </w:rPr>
+        <w:t>extend</w:t>
+      </w:r>
+      <w:proofErr w:type="spellEnd"/>
+      <w:r>
+        <w:rPr>
+          <w:rFonts w:cs="Arial"/>
+          <w:i/>
+        </w:rPr>
+        <w:t>&gt;&gt;</w:t>
+      </w:r>
+    </w:p>
+    <w:p>
+      <w:pPr>
+        <w:pStyle w:val="Prrafodelista"/>
+        <w:numPr>
+          <w:ilvl w:val="0"/>
+          <w:numId w:val="34"/>
+        </w:numPr>
+        <w:jc w:val="both"/>
+        <w:rPr>
+          <w:rFonts w:cs="Arial"/>
+        </w:rPr>
+      </w:pPr>
+      <w:r>
+        <w:rPr>
+          <w:rFonts w:cs="Arial"/>
+        </w:rPr>
+        <w:t>No aplica</w:t>
+      </w:r>
+    </w:p>
+    <w:p>
+      <w:pPr>
+        <w:jc w:val="both"/>
+        <w:rPr>
+          <w:rFonts w:cs="Arial"/>
+        </w:rPr>
+      </w:pPr>
+    </w:p>
+    <w:p>
+      <w:pPr>
+        <w:jc w:val="both"/>
+        <w:rPr>
+          <w:rFonts w:cs="Arial"/>
+        </w:rPr>
+      </w:pPr>
+    </w:p>
+    <w:p>
+      <w:pPr>
+        <w:jc w:val="both"/>
+        <w:rPr>
+          <w:rFonts w:cs="Arial"/>
+        </w:rPr>
+      </w:pPr>
+    </w:p>
+    <w:p>
+      <w:pPr>
+        <w:jc w:val="both"/>
+        <w:rPr>
+          <w:rFonts w:cs="Arial"/>
+        </w:rPr>
+      </w:pPr>
+    </w:p>
+    <w:p>
+      <w:pPr>
+        <w:jc w:val="both"/>
+        <w:rPr>
+          <w:rFonts w:cs="Arial"/>
+        </w:rPr>
+      </w:pPr>
+    </w:p>
+    <w:p>
+      <w:pPr>
+        <w:jc w:val="both"/>
+        <w:rPr>
+          <w:rFonts w:cs="Arial"/>
+          <w:sz w:val="24"/>
+        </w:rPr>
+      </w:pPr>
+    </w:p>
+    <w:p>
+      <w:pPr>
+        <w:jc w:val="both"/>
+        <w:rPr>
+          <w:rFonts w:cs="Arial"/>
+          <w:sz w:val="24"/>
+        </w:rPr>
+      </w:pPr>
+    </w:p>
+    <w:p>
+      <w:pPr>
+        <w:jc w:val="both"/>
+        <w:rPr>
+          <w:rFonts w:cs="Arial"/>
+          <w:sz w:val="24"/>
+        </w:rPr>
+      </w:pPr>
+    </w:p>
+    <w:p>
+      <w:pPr>
+        <w:jc w:val="both"/>
+        <w:rPr>
+          <w:rFonts w:cs="Arial"/>
+          <w:sz w:val="24"/>
+        </w:rPr>
+      </w:pPr>
+    </w:p>
+    <w:p>
+      <w:pPr>
+        <w:jc w:val="both"/>
+        <w:rPr>
+          <w:rFonts w:cs="Arial"/>
+          <w:sz w:val="24"/>
+        </w:rPr>
+      </w:pPr>
+    </w:p>
+    <w:p>
+      <w:pPr>
+        <w:jc w:val="both"/>
+        <w:rPr>
+          <w:rFonts w:cs="Arial"/>
+          <w:sz w:val="24"/>
+        </w:rPr>
+      </w:pPr>
+    </w:p>
+    <w:p>
+      <w:pPr>
+        <w:jc w:val="both"/>
+        <w:rPr>
+          <w:rFonts w:cs="Arial"/>
+          <w:sz w:val="24"/>
+        </w:rPr>
+      </w:pPr>
+    </w:p>
+    <w:p>
+      <w:pPr>
+        <w:jc w:val="both"/>
+        <w:rPr>
+          <w:rFonts w:cs="Arial"/>
+          <w:sz w:val="24"/>
+        </w:rPr>
+      </w:pPr>
+    </w:p>
+    <w:p>
+      <w:pPr>
+        <w:jc w:val="both"/>
+        <w:rPr>
+          <w:rFonts w:cs="Arial"/>
+          <w:sz w:val="24"/>
+        </w:rPr>
+      </w:pPr>
+    </w:p>
+    <w:p>
+      <w:pPr>
+        <w:jc w:val="both"/>
+        <w:rPr>
+          <w:rFonts w:cs="Arial"/>
+          <w:sz w:val="24"/>
+        </w:rPr>
+      </w:pPr>
+    </w:p>
+    <w:p>
+      <w:pPr>
+        <w:jc w:val="both"/>
+        <w:rPr>
+          <w:rFonts w:cs="Arial"/>
+          <w:sz w:val="24"/>
+        </w:rPr>
+      </w:pPr>
+    </w:p>
+    <w:p>
+      <w:pPr>
+        <w:jc w:val="both"/>
+        <w:rPr>
+          <w:rFonts w:cs="Arial"/>
+          <w:sz w:val="24"/>
+        </w:rPr>
+      </w:pPr>
+    </w:p>
+    <w:p>
+      <w:pPr>
+        <w:jc w:val="both"/>
+        <w:rPr>
+          <w:rFonts w:cs="Arial"/>
+          <w:sz w:val="24"/>
+        </w:rPr>
+      </w:pPr>
+    </w:p>
+    <w:p>
+      <w:pPr>
+        <w:jc w:val="both"/>
+        <w:rPr>
+          <w:rFonts w:cs="Arial"/>
+          <w:sz w:val="24"/>
+        </w:rPr>
+      </w:pPr>
+    </w:p>
+    <w:p>
+      <w:pPr>
+        <w:jc w:val="both"/>
+        <w:rPr>
+          <w:rFonts w:cs="Arial"/>
+          <w:sz w:val="24"/>
         </w:rPr>
       </w:pPr>
     </w:p>
@@ -8508,7 +9151,7 @@
 </file>
 
 <file path=word/endnotes.xml><?xml version="1.0" encoding="utf-8"?>
-<w:endnotes xmlns:wpc="http://schemas.microsoft.com/office/word/2010/wordprocessingCanvas" xmlns:mc="http://schemas.openxmlformats.org/markup-compatibility/2006" xmlns:o="urn:schemas-microsoft-com:office:office" xmlns:r="http://schemas.openxmlformats.org/officeDocument/2006/relationships" xmlns:m="http://schemas.openxmlformats.org/officeDocument/2006/math" xmlns:v="urn:schemas-microsoft-com:vml" xmlns:wp14="http://schemas.microsoft.com/office/word/2010/wordprocessingDrawing" xmlns:wp="http://schemas.openxmlformats.org/drawingml/2006/wordprocessingDrawing" xmlns:w10="urn:schemas-microsoft-com:office:word" xmlns:w="http://schemas.openxmlformats.org/wordprocessingml/2006/main" xmlns:w14="http://schemas.microsoft.com/office/word/2010/wordml" xmlns:w15="http://schemas.microsoft.com/office/word/2012/wordml" xmlns:wpg="http://schemas.microsoft.com/office/word/2010/wordprocessingGroup" xmlns:wpi="http://schemas.microsoft.com/office/word/2010/wordprocessingInk" xmlns:wne="http://schemas.microsoft.com/office/word/2006/wordml" xmlns:wps="http://schemas.microsoft.com/office/word/2010/wordprocessingShape" mc:Ignorable="w14 w15 wp14">
+<w:endnotes xmlns:wpc="http://schemas.microsoft.com/office/word/2010/wordprocessingCanvas" xmlns:cx="http://schemas.microsoft.com/office/drawing/2014/chartex" xmlns:cx1="http://schemas.microsoft.com/office/drawing/2015/9/8/chartex" xmlns:cx2="http://schemas.microsoft.com/office/drawing/2015/10/21/chartex" xmlns:cx3="http://schemas.microsoft.com/office/drawing/2016/5/9/chartex" xmlns:cx4="http://schemas.microsoft.com/office/drawing/2016/5/10/chartex" xmlns:cx5="http://schemas.microsoft.com/office/drawing/2016/5/11/chartex" xmlns:cx6="http://schemas.microsoft.com/office/drawing/2016/5/12/chartex" xmlns:cx7="http://schemas.microsoft.com/office/drawing/2016/5/13/chartex" xmlns:cx8="http://schemas.microsoft.com/office/drawing/2016/5/14/chartex" xmlns:mc="http://schemas.openxmlformats.org/markup-compatibility/2006" xmlns:aink="http://schemas.microsoft.com/office/drawing/2016/ink" xmlns:am3d="http://schemas.microsoft.com/office/drawing/2017/model3d" xmlns:o="urn:schemas-microsoft-com:office:office" xmlns:r="http://schemas.openxmlformats.org/officeDocument/2006/relationships" xmlns:m="http://schemas.openxmlformats.org/officeDocument/2006/math" xmlns:v="urn:schemas-microsoft-com:vml" xmlns:wp14="http://schemas.microsoft.com/office/word/2010/wordprocessingDrawing" xmlns:wp="http://schemas.openxmlformats.org/drawingml/2006/wordprocessingDrawing" xmlns:w10="urn:schemas-microsoft-com:office:word" xmlns:w="http://schemas.openxmlformats.org/wordprocessingml/2006/main" xmlns:w14="http://schemas.microsoft.com/office/word/2010/wordml" xmlns:w15="http://schemas.microsoft.com/office/word/2012/wordml" xmlns:w16cid="http://schemas.microsoft.com/office/word/2016/wordml/cid" xmlns:w16se="http://schemas.microsoft.com/office/word/2015/wordml/symex" xmlns:wpg="http://schemas.microsoft.com/office/word/2010/wordprocessingGroup" xmlns:wpi="http://schemas.microsoft.com/office/word/2010/wordprocessingInk" xmlns:wne="http://schemas.microsoft.com/office/word/2006/wordml" xmlns:wps="http://schemas.microsoft.com/office/word/2010/wordprocessingShape" mc:Ignorable="w14 w15 w16se w16cid wp14">
   <w:endnote w:type="separator" w:id="-1">
     <w:p>
       <w:r>
@@ -8527,7 +9170,7 @@
 </file>
 
 <file path=word/footer1.xml><?xml version="1.0" encoding="utf-8"?>
-<w:ftr xmlns:wpc="http://schemas.microsoft.com/office/word/2010/wordprocessingCanvas" xmlns:mc="http://schemas.openxmlformats.org/markup-compatibility/2006" xmlns:o="urn:schemas-microsoft-com:office:office" xmlns:r="http://schemas.openxmlformats.org/officeDocument/2006/relationships" xmlns:m="http://schemas.openxmlformats.org/officeDocument/2006/math" xmlns:v="urn:schemas-microsoft-com:vml" xmlns:wp14="http://schemas.microsoft.com/office/word/2010/wordprocessingDrawing" xmlns:wp="http://schemas.openxmlformats.org/drawingml/2006/wordprocessingDrawing" xmlns:w10="urn:schemas-microsoft-com:office:word" xmlns:w="http://schemas.openxmlformats.org/wordprocessingml/2006/main" xmlns:w14="http://schemas.microsoft.com/office/word/2010/wordml" xmlns:w15="http://schemas.microsoft.com/office/word/2012/wordml" xmlns:wpg="http://schemas.microsoft.com/office/word/2010/wordprocessingGroup" xmlns:wpi="http://schemas.microsoft.com/office/word/2010/wordprocessingInk" xmlns:wne="http://schemas.microsoft.com/office/word/2006/wordml" xmlns:wps="http://schemas.microsoft.com/office/word/2010/wordprocessingShape" mc:Ignorable="w14 w15 wp14">
+<w:ftr xmlns:wpc="http://schemas.microsoft.com/office/word/2010/wordprocessingCanvas" xmlns:cx="http://schemas.microsoft.com/office/drawing/2014/chartex" xmlns:cx1="http://schemas.microsoft.com/office/drawing/2015/9/8/chartex" xmlns:cx2="http://schemas.microsoft.com/office/drawing/2015/10/21/chartex" xmlns:cx3="http://schemas.microsoft.com/office/drawing/2016/5/9/chartex" xmlns:cx4="http://schemas.microsoft.com/office/drawing/2016/5/10/chartex" xmlns:cx5="http://schemas.microsoft.com/office/drawing/2016/5/11/chartex" xmlns:cx6="http://schemas.microsoft.com/office/drawing/2016/5/12/chartex" xmlns:cx7="http://schemas.microsoft.com/office/drawing/2016/5/13/chartex" xmlns:cx8="http://schemas.microsoft.com/office/drawing/2016/5/14/chartex" xmlns:mc="http://schemas.openxmlformats.org/markup-compatibility/2006" xmlns:aink="http://schemas.microsoft.com/office/drawing/2016/ink" xmlns:am3d="http://schemas.microsoft.com/office/drawing/2017/model3d" xmlns:o="urn:schemas-microsoft-com:office:office" xmlns:r="http://schemas.openxmlformats.org/officeDocument/2006/relationships" xmlns:m="http://schemas.openxmlformats.org/officeDocument/2006/math" xmlns:v="urn:schemas-microsoft-com:vml" xmlns:wp14="http://schemas.microsoft.com/office/word/2010/wordprocessingDrawing" xmlns:wp="http://schemas.openxmlformats.org/drawingml/2006/wordprocessingDrawing" xmlns:w10="urn:schemas-microsoft-com:office:word" xmlns:w="http://schemas.openxmlformats.org/wordprocessingml/2006/main" xmlns:w14="http://schemas.microsoft.com/office/word/2010/wordml" xmlns:w15="http://schemas.microsoft.com/office/word/2012/wordml" xmlns:w16cid="http://schemas.microsoft.com/office/word/2016/wordml/cid" xmlns:w16se="http://schemas.microsoft.com/office/word/2015/wordml/symex" xmlns:wpg="http://schemas.microsoft.com/office/word/2010/wordprocessingGroup" xmlns:wpi="http://schemas.microsoft.com/office/word/2010/wordprocessingInk" xmlns:wne="http://schemas.microsoft.com/office/word/2006/wordml" xmlns:wps="http://schemas.microsoft.com/office/word/2010/wordprocessingShape" mc:Ignorable="w14 w15 w16se w16cid wp14">
   <w:tbl>
     <w:tblPr>
       <w:tblW w:w="5496" w:type="pct"/>
@@ -8633,7 +9276,7 @@
           </w:r>
           <w:r>
             <w:rPr>
-              <w:rStyle w:val="PageNumber"/>
+              <w:rStyle w:val="Nmerodepgina"/>
               <w:rFonts w:ascii="Tahoma" w:hAnsi="Tahoma" w:cs="Tahoma"/>
               <w:color w:val="999999"/>
               <w:sz w:val="18"/>
@@ -8642,7 +9285,7 @@
           </w:r>
           <w:r>
             <w:rPr>
-              <w:rStyle w:val="PageNumber"/>
+              <w:rStyle w:val="Nmerodepgina"/>
               <w:rFonts w:ascii="Tahoma" w:hAnsi="Tahoma" w:cs="Tahoma"/>
               <w:color w:val="999999"/>
               <w:sz w:val="18"/>
@@ -8651,7 +9294,7 @@
           </w:r>
           <w:r>
             <w:rPr>
-              <w:rStyle w:val="PageNumber"/>
+              <w:rStyle w:val="Nmerodepgina"/>
               <w:rFonts w:ascii="Tahoma" w:hAnsi="Tahoma" w:cs="Tahoma"/>
               <w:color w:val="999999"/>
               <w:sz w:val="18"/>
@@ -8660,7 +9303,7 @@
           </w:r>
           <w:r>
             <w:rPr>
-              <w:rStyle w:val="PageNumber"/>
+              <w:rStyle w:val="Nmerodepgina"/>
               <w:rFonts w:ascii="Tahoma" w:hAnsi="Tahoma" w:cs="Tahoma"/>
               <w:noProof/>
               <w:color w:val="999999"/>
@@ -8670,7 +9313,7 @@
           </w:r>
           <w:r>
             <w:rPr>
-              <w:rStyle w:val="PageNumber"/>
+              <w:rStyle w:val="Nmerodepgina"/>
               <w:rFonts w:ascii="Tahoma" w:hAnsi="Tahoma" w:cs="Tahoma"/>
               <w:color w:val="999999"/>
               <w:sz w:val="18"/>
@@ -8679,7 +9322,7 @@
           </w:r>
           <w:r>
             <w:rPr>
-              <w:rStyle w:val="PageNumber"/>
+              <w:rStyle w:val="Nmerodepgina"/>
               <w:rFonts w:ascii="Tahoma" w:hAnsi="Tahoma" w:cs="Tahoma"/>
               <w:color w:val="999999"/>
               <w:sz w:val="18"/>
@@ -8731,14 +9374,14 @@
   </w:tbl>
   <w:p>
     <w:pPr>
-      <w:pStyle w:val="Footer"/>
+      <w:pStyle w:val="Piedepgina"/>
     </w:pPr>
   </w:p>
 </w:ftr>
 </file>
 
 <file path=word/footnotes.xml><?xml version="1.0" encoding="utf-8"?>
-<w:footnotes xmlns:wpc="http://schemas.microsoft.com/office/word/2010/wordprocessingCanvas" xmlns:mc="http://schemas.openxmlformats.org/markup-compatibility/2006" xmlns:o="urn:schemas-microsoft-com:office:office" xmlns:r="http://schemas.openxmlformats.org/officeDocument/2006/relationships" xmlns:m="http://schemas.openxmlformats.org/officeDocument/2006/math" xmlns:v="urn:schemas-microsoft-com:vml" xmlns:wp14="http://schemas.microsoft.com/office/word/2010/wordprocessingDrawing" xmlns:wp="http://schemas.openxmlformats.org/drawingml/2006/wordprocessingDrawing" xmlns:w10="urn:schemas-microsoft-com:office:word" xmlns:w="http://schemas.openxmlformats.org/wordprocessingml/2006/main" xmlns:w14="http://schemas.microsoft.com/office/word/2010/wordml" xmlns:w15="http://schemas.microsoft.com/office/word/2012/wordml" xmlns:wpg="http://schemas.microsoft.com/office/word/2010/wordprocessingGroup" xmlns:wpi="http://schemas.microsoft.com/office/word/2010/wordprocessingInk" xmlns:wne="http://schemas.microsoft.com/office/word/2006/wordml" xmlns:wps="http://schemas.microsoft.com/office/word/2010/wordprocessingShape" mc:Ignorable="w14 w15 wp14">
+<w:footnotes xmlns:wpc="http://schemas.microsoft.com/office/word/2010/wordprocessingCanvas" xmlns:cx="http://schemas.microsoft.com/office/drawing/2014/chartex" xmlns:cx1="http://schemas.microsoft.com/office/drawing/2015/9/8/chartex" xmlns:cx2="http://schemas.microsoft.com/office/drawing/2015/10/21/chartex" xmlns:cx3="http://schemas.microsoft.com/office/drawing/2016/5/9/chartex" xmlns:cx4="http://schemas.microsoft.com/office/drawing/2016/5/10/chartex" xmlns:cx5="http://schemas.microsoft.com/office/drawing/2016/5/11/chartex" xmlns:cx6="http://schemas.microsoft.com/office/drawing/2016/5/12/chartex" xmlns:cx7="http://schemas.microsoft.com/office/drawing/2016/5/13/chartex" xmlns:cx8="http://schemas.microsoft.com/office/drawing/2016/5/14/chartex" xmlns:mc="http://schemas.openxmlformats.org/markup-compatibility/2006" xmlns:aink="http://schemas.microsoft.com/office/drawing/2016/ink" xmlns:am3d="http://schemas.microsoft.com/office/drawing/2017/model3d" xmlns:o="urn:schemas-microsoft-com:office:office" xmlns:r="http://schemas.openxmlformats.org/officeDocument/2006/relationships" xmlns:m="http://schemas.openxmlformats.org/officeDocument/2006/math" xmlns:v="urn:schemas-microsoft-com:vml" xmlns:wp14="http://schemas.microsoft.com/office/word/2010/wordprocessingDrawing" xmlns:wp="http://schemas.openxmlformats.org/drawingml/2006/wordprocessingDrawing" xmlns:w10="urn:schemas-microsoft-com:office:word" xmlns:w="http://schemas.openxmlformats.org/wordprocessingml/2006/main" xmlns:w14="http://schemas.microsoft.com/office/word/2010/wordml" xmlns:w15="http://schemas.microsoft.com/office/word/2012/wordml" xmlns:w16cid="http://schemas.microsoft.com/office/word/2016/wordml/cid" xmlns:w16se="http://schemas.microsoft.com/office/word/2015/wordml/symex" xmlns:wpg="http://schemas.microsoft.com/office/word/2010/wordprocessingGroup" xmlns:wpi="http://schemas.microsoft.com/office/word/2010/wordprocessingInk" xmlns:wne="http://schemas.microsoft.com/office/word/2006/wordml" xmlns:wps="http://schemas.microsoft.com/office/word/2010/wordprocessingShape" mc:Ignorable="w14 w15 w16se w16cid wp14">
   <w:footnote w:type="separator" w:id="-1">
     <w:p>
       <w:r>
@@ -8757,7 +9400,7 @@
 </file>
 
 <file path=word/header1.xml><?xml version="1.0" encoding="utf-8"?>
-<w:hdr xmlns:wpc="http://schemas.microsoft.com/office/word/2010/wordprocessingCanvas" xmlns:mc="http://schemas.openxmlformats.org/markup-compatibility/2006" xmlns:o="urn:schemas-microsoft-com:office:office" xmlns:r="http://schemas.openxmlformats.org/officeDocument/2006/relationships" xmlns:m="http://schemas.openxmlformats.org/officeDocument/2006/math" xmlns:v="urn:schemas-microsoft-com:vml" xmlns:wp14="http://schemas.microsoft.com/office/word/2010/wordprocessingDrawing" xmlns:wp="http://schemas.openxmlformats.org/drawingml/2006/wordprocessingDrawing" xmlns:w10="urn:schemas-microsoft-com:office:word" xmlns:w="http://schemas.openxmlformats.org/wordprocessingml/2006/main" xmlns:w14="http://schemas.microsoft.com/office/word/2010/wordml" xmlns:w15="http://schemas.microsoft.com/office/word/2012/wordml" xmlns:wpg="http://schemas.microsoft.com/office/word/2010/wordprocessingGroup" xmlns:wpi="http://schemas.microsoft.com/office/word/2010/wordprocessingInk" xmlns:wne="http://schemas.microsoft.com/office/word/2006/wordml" xmlns:wps="http://schemas.microsoft.com/office/word/2010/wordprocessingShape" mc:Ignorable="w14 w15 wp14">
+<w:hdr xmlns:wpc="http://schemas.microsoft.com/office/word/2010/wordprocessingCanvas" xmlns:cx="http://schemas.microsoft.com/office/drawing/2014/chartex" xmlns:cx1="http://schemas.microsoft.com/office/drawing/2015/9/8/chartex" xmlns:cx2="http://schemas.microsoft.com/office/drawing/2015/10/21/chartex" xmlns:cx3="http://schemas.microsoft.com/office/drawing/2016/5/9/chartex" xmlns:cx4="http://schemas.microsoft.com/office/drawing/2016/5/10/chartex" xmlns:cx5="http://schemas.microsoft.com/office/drawing/2016/5/11/chartex" xmlns:cx6="http://schemas.microsoft.com/office/drawing/2016/5/12/chartex" xmlns:cx7="http://schemas.microsoft.com/office/drawing/2016/5/13/chartex" xmlns:cx8="http://schemas.microsoft.com/office/drawing/2016/5/14/chartex" xmlns:mc="http://schemas.openxmlformats.org/markup-compatibility/2006" xmlns:aink="http://schemas.microsoft.com/office/drawing/2016/ink" xmlns:am3d="http://schemas.microsoft.com/office/drawing/2017/model3d" xmlns:o="urn:schemas-microsoft-com:office:office" xmlns:r="http://schemas.openxmlformats.org/officeDocument/2006/relationships" xmlns:m="http://schemas.openxmlformats.org/officeDocument/2006/math" xmlns:v="urn:schemas-microsoft-com:vml" xmlns:wp14="http://schemas.microsoft.com/office/word/2010/wordprocessingDrawing" xmlns:wp="http://schemas.openxmlformats.org/drawingml/2006/wordprocessingDrawing" xmlns:w10="urn:schemas-microsoft-com:office:word" xmlns:w="http://schemas.openxmlformats.org/wordprocessingml/2006/main" xmlns:w14="http://schemas.microsoft.com/office/word/2010/wordml" xmlns:w15="http://schemas.microsoft.com/office/word/2012/wordml" xmlns:w16cid="http://schemas.microsoft.com/office/word/2016/wordml/cid" xmlns:w16se="http://schemas.microsoft.com/office/word/2015/wordml/symex" xmlns:wpg="http://schemas.microsoft.com/office/word/2010/wordprocessingGroup" xmlns:wpi="http://schemas.microsoft.com/office/word/2010/wordprocessingInk" xmlns:wne="http://schemas.microsoft.com/office/word/2006/wordml" xmlns:wps="http://schemas.microsoft.com/office/word/2010/wordprocessingShape" mc:Ignorable="w14 w15 w16se w16cid wp14">
   <w:tbl>
     <w:tblPr>
       <w:tblW w:w="5429" w:type="pct"/>
@@ -8818,7 +9461,7 @@
               <w:lang w:eastAsia="es-MX"/>
             </w:rPr>
             <w:drawing>
-              <wp:inline distT="0" distB="0" distL="0" distR="0" wp14:anchorId="407A9825" wp14:editId="3A2B9E1B">
+              <wp:inline distT="0" distB="0" distL="0" distR="0" wp14:anchorId="2559B29B" wp14:editId="7D25B1EE">
                 <wp:extent cx="1443990" cy="569740"/>
                 <wp:effectExtent l="19050" t="0" r="3810" b="0"/>
                 <wp:docPr id="3" name="Imagen 2" descr="C:\Users\GAGC692D\Pictures\SHCP_horizontal_color.jpg"/>
@@ -8932,7 +9575,7 @@
             </w:rPr>
           </w:pPr>
           <w:r>
-            <w:object w:dxaOrig="2205" w:dyaOrig="540">
+            <w:object w:dxaOrig="2205" w:dyaOrig="540" w14:anchorId="2A27FE8F">
               <v:shapetype id="_x0000_t75" coordsize="21600,21600" o:spt="75" o:preferrelative="t" path="m@4@5l@4@11@9@11@9@5xe" filled="f" stroked="f">
                 <v:stroke joinstyle="miter"/>
                 <v:formulas>
@@ -8952,10 +9595,10 @@
                 <v:path o:extrusionok="f" gradientshapeok="t" o:connecttype="rect"/>
                 <o:lock v:ext="edit" aspectratio="t"/>
               </v:shapetype>
-              <v:shape id="_x0000_i1025" type="#_x0000_t75" style="width:110.2pt;height:26.9pt" o:ole="">
+              <v:shape id="_x0000_i1025" type="#_x0000_t75" style="width:110.25pt;height:27pt">
                 <v:imagedata r:id="rId2" o:title=""/>
               </v:shape>
-              <o:OLEObject Type="Embed" ProgID="PBrush" ShapeID="_x0000_i1025" DrawAspect="Content" ObjectID="_1619532605" r:id="rId3"/>
+              <o:OLEObject Type="Embed" ProgID="PBrush" ShapeID="_x0000_i1025" DrawAspect="Content" ObjectID="_1619565827" r:id="rId3"/>
             </w:object>
           </w:r>
         </w:p>
@@ -9263,14 +9906,14 @@
   </w:tbl>
   <w:p>
     <w:pPr>
-      <w:pStyle w:val="Header"/>
+      <w:pStyle w:val="Encabezado"/>
     </w:pPr>
   </w:p>
 </w:hdr>
 </file>
 
 <file path=word/numbering.xml><?xml version="1.0" encoding="utf-8"?>
-<w:numbering xmlns:wpc="http://schemas.microsoft.com/office/word/2010/wordprocessingCanvas" xmlns:mc="http://schemas.openxmlformats.org/markup-compatibility/2006" xmlns:o="urn:schemas-microsoft-com:office:office" xmlns:r="http://schemas.openxmlformats.org/officeDocument/2006/relationships" xmlns:m="http://schemas.openxmlformats.org/officeDocument/2006/math" xmlns:v="urn:schemas-microsoft-com:vml" xmlns:wp14="http://schemas.microsoft.com/office/word/2010/wordprocessingDrawing" xmlns:wp="http://schemas.openxmlformats.org/drawingml/2006/wordprocessingDrawing" xmlns:w10="urn:schemas-microsoft-com:office:word" xmlns:w="http://schemas.openxmlformats.org/wordprocessingml/2006/main" xmlns:w14="http://schemas.microsoft.com/office/word/2010/wordml" xmlns:w15="http://schemas.microsoft.com/office/word/2012/wordml" xmlns:wpg="http://schemas.microsoft.com/office/word/2010/wordprocessingGroup" xmlns:wpi="http://schemas.microsoft.com/office/word/2010/wordprocessingInk" xmlns:wne="http://schemas.microsoft.com/office/word/2006/wordml" xmlns:wps="http://schemas.microsoft.com/office/word/2010/wordprocessingShape" mc:Ignorable="w14 w15 wp14">
+<w:numbering xmlns:wpc="http://schemas.microsoft.com/office/word/2010/wordprocessingCanvas" xmlns:cx="http://schemas.microsoft.com/office/drawing/2014/chartex" xmlns:cx1="http://schemas.microsoft.com/office/drawing/2015/9/8/chartex" xmlns:cx2="http://schemas.microsoft.com/office/drawing/2015/10/21/chartex" xmlns:cx3="http://schemas.microsoft.com/office/drawing/2016/5/9/chartex" xmlns:cx4="http://schemas.microsoft.com/office/drawing/2016/5/10/chartex" xmlns:cx5="http://schemas.microsoft.com/office/drawing/2016/5/11/chartex" xmlns:cx6="http://schemas.microsoft.com/office/drawing/2016/5/12/chartex" xmlns:cx7="http://schemas.microsoft.com/office/drawing/2016/5/13/chartex" xmlns:cx8="http://schemas.microsoft.com/office/drawing/2016/5/14/chartex" xmlns:mc="http://schemas.openxmlformats.org/markup-compatibility/2006" xmlns:aink="http://schemas.microsoft.com/office/drawing/2016/ink" xmlns:am3d="http://schemas.microsoft.com/office/drawing/2017/model3d" xmlns:o="urn:schemas-microsoft-com:office:office" xmlns:r="http://schemas.openxmlformats.org/officeDocument/2006/relationships" xmlns:m="http://schemas.openxmlformats.org/officeDocument/2006/math" xmlns:v="urn:schemas-microsoft-com:vml" xmlns:wp14="http://schemas.microsoft.com/office/word/2010/wordprocessingDrawing" xmlns:wp="http://schemas.openxmlformats.org/drawingml/2006/wordprocessingDrawing" xmlns:w10="urn:schemas-microsoft-com:office:word" xmlns:w="http://schemas.openxmlformats.org/wordprocessingml/2006/main" xmlns:w14="http://schemas.microsoft.com/office/word/2010/wordml" xmlns:w15="http://schemas.microsoft.com/office/word/2012/wordml" xmlns:w16cid="http://schemas.microsoft.com/office/word/2016/wordml/cid" xmlns:w16se="http://schemas.microsoft.com/office/word/2015/wordml/symex" xmlns:wpg="http://schemas.microsoft.com/office/word/2010/wordprocessingGroup" xmlns:wpi="http://schemas.microsoft.com/office/word/2010/wordprocessingInk" xmlns:wne="http://schemas.microsoft.com/office/word/2006/wordml" xmlns:wps="http://schemas.microsoft.com/office/word/2010/wordprocessingShape" mc:Ignorable="w14 w15 w16se w16cid wp14">
   <w:abstractNum w:abstractNumId="0" w15:restartNumberingAfterBreak="0">
     <w:nsid w:val="042D689D"/>
     <w:multiLevelType w:val="hybridMultilevel"/>
@@ -13837,7 +14480,7 @@
 </file>
 
 <file path=word/styles.xml><?xml version="1.0" encoding="utf-8"?>
-<w:styles xmlns:mc="http://schemas.openxmlformats.org/markup-compatibility/2006" xmlns:r="http://schemas.openxmlformats.org/officeDocument/2006/relationships" xmlns:w="http://schemas.openxmlformats.org/wordprocessingml/2006/main" xmlns:w14="http://schemas.microsoft.com/office/word/2010/wordml" xmlns:w15="http://schemas.microsoft.com/office/word/2012/wordml" mc:Ignorable="w14 w15">
+<w:styles xmlns:mc="http://schemas.openxmlformats.org/markup-compatibility/2006" xmlns:r="http://schemas.openxmlformats.org/officeDocument/2006/relationships" xmlns:w="http://schemas.openxmlformats.org/wordprocessingml/2006/main" xmlns:w14="http://schemas.microsoft.com/office/word/2010/wordml" xmlns:w15="http://schemas.microsoft.com/office/word/2012/wordml" xmlns:w16cid="http://schemas.microsoft.com/office/word/2016/wordml/cid" xmlns:w16se="http://schemas.microsoft.com/office/word/2015/wordml/symex" mc:Ignorable="w14 w15 w16se w16cid">
   <w:docDefaults>
     <w:rPrDefault>
       <w:rPr>
@@ -13847,7 +14490,7 @@
     </w:rPrDefault>
     <w:pPrDefault/>
   </w:docDefaults>
-  <w:latentStyles w:defLockedState="0" w:defUIPriority="0" w:defSemiHidden="0" w:defUnhideWhenUsed="0" w:defQFormat="0" w:count="371">
+  <w:latentStyles w:defLockedState="0" w:defUIPriority="0" w:defSemiHidden="0" w:defUnhideWhenUsed="0" w:defQFormat="0" w:count="376">
     <w:lsdException w:name="Normal" w:qFormat="1"/>
     <w:lsdException w:name="heading 1" w:qFormat="1"/>
     <w:lsdException w:name="heading 2" w:qFormat="1"/>
@@ -13947,7 +14590,6 @@
     <w:lsdException w:name="HTML Sample" w:semiHidden="1" w:unhideWhenUsed="1"/>
     <w:lsdException w:name="HTML Typewriter" w:semiHidden="1" w:unhideWhenUsed="1"/>
     <w:lsdException w:name="HTML Variable" w:semiHidden="1" w:unhideWhenUsed="1"/>
-    <w:lsdException w:name="Normal Table" w:semiHidden="1" w:unhideWhenUsed="1"/>
     <w:lsdException w:name="annotation subject" w:semiHidden="1" w:unhideWhenUsed="1"/>
     <w:lsdException w:name="No List" w:semiHidden="1" w:unhideWhenUsed="1"/>
     <w:lsdException w:name="Outline List 1" w:semiHidden="1" w:unhideWhenUsed="1"/>
@@ -13990,11 +14632,8 @@
     <w:lsdException w:name="Table Contemporary" w:semiHidden="1" w:unhideWhenUsed="1"/>
     <w:lsdException w:name="Table Elegant" w:semiHidden="1" w:unhideWhenUsed="1"/>
     <w:lsdException w:name="Table Professional" w:semiHidden="1" w:unhideWhenUsed="1"/>
-    <w:lsdException w:name="Table Subtle 1" w:semiHidden="1" w:unhideWhenUsed="1"/>
     <w:lsdException w:name="Table Subtle 2" w:semiHidden="1" w:unhideWhenUsed="1"/>
     <w:lsdException w:name="Table Web 1" w:semiHidden="1" w:unhideWhenUsed="1"/>
-    <w:lsdException w:name="Table Web 2" w:semiHidden="1" w:unhideWhenUsed="1"/>
-    <w:lsdException w:name="Table Web 3" w:semiHidden="1" w:unhideWhenUsed="1"/>
     <w:lsdException w:name="Balloon Text" w:semiHidden="1" w:unhideWhenUsed="1"/>
     <w:lsdException w:name="Table Theme" w:semiHidden="1" w:unhideWhenUsed="1"/>
     <w:lsdException w:name="Placeholder Text" w:semiHidden="1" w:uiPriority="99"/>
@@ -14212,6 +14851,11 @@
     <w:lsdException w:name="List Table 5 Dark Accent 6" w:uiPriority="50"/>
     <w:lsdException w:name="List Table 6 Colorful Accent 6" w:uiPriority="51"/>
     <w:lsdException w:name="List Table 7 Colorful Accent 6" w:uiPriority="52"/>
+    <w:lsdException w:name="Mention" w:semiHidden="1" w:uiPriority="99" w:unhideWhenUsed="1"/>
+    <w:lsdException w:name="Smart Hyperlink" w:semiHidden="1" w:uiPriority="99" w:unhideWhenUsed="1"/>
+    <w:lsdException w:name="Hashtag" w:semiHidden="1" w:uiPriority="99" w:unhideWhenUsed="1"/>
+    <w:lsdException w:name="Unresolved Mention" w:semiHidden="1" w:uiPriority="99" w:unhideWhenUsed="1"/>
+    <w:lsdException w:name="Smart Link" w:semiHidden="1" w:uiPriority="99" w:unhideWhenUsed="1"/>
   </w:latentStyles>
   <w:style w:type="paragraph" w:default="1" w:styleId="Normal">
     <w:name w:val="Normal"/>
@@ -14222,7 +14866,7 @@
       <w:lang w:eastAsia="en-US"/>
     </w:rPr>
   </w:style>
-  <w:style w:type="paragraph" w:styleId="Heading1">
+  <w:style w:type="paragraph" w:styleId="Ttulo1">
     <w:name w:val="heading 1"/>
     <w:aliases w:val="H1"/>
     <w:basedOn w:val="Normal"/>
@@ -14241,7 +14885,7 @@
       <w:sz w:val="40"/>
     </w:rPr>
   </w:style>
-  <w:style w:type="paragraph" w:styleId="Heading2">
+  <w:style w:type="paragraph" w:styleId="Ttulo2">
     <w:name w:val="heading 2"/>
     <w:aliases w:val="H2"/>
     <w:basedOn w:val="Normal"/>
@@ -14259,7 +14903,7 @@
       <w:sz w:val="36"/>
     </w:rPr>
   </w:style>
-  <w:style w:type="paragraph" w:styleId="Heading3">
+  <w:style w:type="paragraph" w:styleId="Ttulo3">
     <w:name w:val="heading 3"/>
     <w:basedOn w:val="Normal"/>
     <w:next w:val="BodyText"/>
@@ -14275,13 +14919,13 @@
       <w:sz w:val="32"/>
     </w:rPr>
   </w:style>
-  <w:style w:type="character" w:default="1" w:styleId="DefaultParagraphFont">
+  <w:style w:type="character" w:default="1" w:styleId="Fuentedeprrafopredeter">
     <w:name w:val="Default Paragraph Font"/>
     <w:uiPriority w:val="1"/>
     <w:semiHidden/>
     <w:unhideWhenUsed/>
   </w:style>
-  <w:style w:type="table" w:default="1" w:styleId="TableNormal">
+  <w:style w:type="table" w:default="1" w:styleId="Tablanormal">
     <w:name w:val="Normal Table"/>
     <w:uiPriority w:val="99"/>
     <w:semiHidden/>
@@ -14296,13 +14940,13 @@
       </w:tblCellMar>
     </w:tblPr>
   </w:style>
-  <w:style w:type="numbering" w:default="1" w:styleId="NoList">
+  <w:style w:type="numbering" w:default="1" w:styleId="Sinlista">
     <w:name w:val="No List"/>
     <w:uiPriority w:val="99"/>
     <w:semiHidden/>
     <w:unhideWhenUsed/>
   </w:style>
-  <w:style w:type="paragraph" w:styleId="Header">
+  <w:style w:type="paragraph" w:styleId="Encabezado">
     <w:name w:val="header"/>
     <w:basedOn w:val="Normal"/>
     <w:rsid w:val="00FA2199"/>
@@ -14313,7 +14957,7 @@
       </w:tabs>
     </w:pPr>
   </w:style>
-  <w:style w:type="paragraph" w:styleId="Footer">
+  <w:style w:type="paragraph" w:styleId="Piedepgina">
     <w:name w:val="footer"/>
     <w:basedOn w:val="Normal"/>
     <w:rsid w:val="00FA2199"/>
@@ -14324,9 +14968,9 @@
       </w:tabs>
     </w:pPr>
   </w:style>
-  <w:style w:type="character" w:styleId="PageNumber">
+  <w:style w:type="character" w:styleId="Nmerodepgina">
     <w:name w:val="page number"/>
-    <w:basedOn w:val="DefaultParagraphFont"/>
+    <w:basedOn w:val="Fuentedeprrafopredeter"/>
     <w:rsid w:val="00FA2199"/>
   </w:style>
   <w:style w:type="paragraph" w:customStyle="1" w:styleId="BodyText">
@@ -14341,9 +14985,9 @@
       <w:sz w:val="24"/>
     </w:rPr>
   </w:style>
-  <w:style w:type="character" w:styleId="Hyperlink">
+  <w:style w:type="character" w:styleId="Hipervnculo">
     <w:name w:val="Hyperlink"/>
-    <w:basedOn w:val="DefaultParagraphFont"/>
+    <w:basedOn w:val="Fuentedeprrafopredeter"/>
     <w:uiPriority w:val="99"/>
     <w:rsid w:val="00F35926"/>
     <w:rPr>
@@ -14372,7 +15016,7 @@
       <w:spacing w:before="60" w:after="60"/>
     </w:pPr>
   </w:style>
-  <w:style w:type="paragraph" w:styleId="TOC2">
+  <w:style w:type="paragraph" w:styleId="TDC2">
     <w:name w:val="toc 2"/>
     <w:basedOn w:val="Normal"/>
     <w:next w:val="Normal"/>
@@ -14390,7 +15034,7 @@
       <w:noProof/>
     </w:rPr>
   </w:style>
-  <w:style w:type="paragraph" w:styleId="TOC3">
+  <w:style w:type="paragraph" w:styleId="TDC3">
     <w:name w:val="toc 3"/>
     <w:basedOn w:val="Normal"/>
     <w:next w:val="Normal"/>
@@ -14409,7 +15053,7 @@
       <w:noProof/>
     </w:rPr>
   </w:style>
-  <w:style w:type="paragraph" w:styleId="TOC4">
+  <w:style w:type="paragraph" w:styleId="TDC4">
     <w:name w:val="toc 4"/>
     <w:basedOn w:val="Normal"/>
     <w:next w:val="Normal"/>
@@ -14420,7 +15064,7 @@
       <w:ind w:left="600"/>
     </w:pPr>
   </w:style>
-  <w:style w:type="paragraph" w:styleId="TOC1">
+  <w:style w:type="paragraph" w:styleId="TDC1">
     <w:name w:val="toc 1"/>
     <w:basedOn w:val="Normal"/>
     <w:next w:val="Normal"/>
@@ -14430,7 +15074,7 @@
   </w:style>
   <w:style w:type="character" w:customStyle="1" w:styleId="BodyTextCar">
     <w:name w:val="BodyText Car"/>
-    <w:basedOn w:val="DefaultParagraphFont"/>
+    <w:basedOn w:val="Fuentedeprrafopredeter"/>
     <w:link w:val="BodyText"/>
     <w:locked/>
     <w:rsid w:val="00F35926"/>
@@ -14441,7 +15085,7 @@
   </w:style>
   <w:style w:type="paragraph" w:customStyle="1" w:styleId="InfoHidden">
     <w:name w:val="Info Hidden"/>
-    <w:basedOn w:val="Caption"/>
+    <w:basedOn w:val="Descripcin"/>
     <w:link w:val="InfoHiddenChar"/>
     <w:rsid w:val="004039B5"/>
     <w:pPr>
@@ -14457,7 +15101,7 @@
   </w:style>
   <w:style w:type="character" w:customStyle="1" w:styleId="InfoHiddenChar">
     <w:name w:val="Info Hidden Char"/>
-    <w:basedOn w:val="DefaultParagraphFont"/>
+    <w:basedOn w:val="Fuentedeprrafopredeter"/>
     <w:link w:val="InfoHidden"/>
     <w:rsid w:val="004039B5"/>
     <w:rPr>
@@ -14467,7 +15111,7 @@
       <w:lang w:val="es-MX" w:eastAsia="en-US" w:bidi="ar-SA"/>
     </w:rPr>
   </w:style>
-  <w:style w:type="paragraph" w:styleId="Caption">
+  <w:style w:type="paragraph" w:styleId="Descripcin">
     <w:name w:val="caption"/>
     <w:basedOn w:val="Normal"/>
     <w:next w:val="Normal"/>
@@ -14480,7 +15124,7 @@
   </w:style>
   <w:style w:type="character" w:customStyle="1" w:styleId="BodyTextChar">
     <w:name w:val="BodyText Char"/>
-    <w:basedOn w:val="DefaultParagraphFont"/>
+    <w:basedOn w:val="Fuentedeprrafopredeter"/>
     <w:rsid w:val="00EC1FDB"/>
     <w:rPr>
       <w:sz w:val="24"/>
@@ -14490,7 +15134,7 @@
   </w:style>
   <w:style w:type="character" w:customStyle="1" w:styleId="paratext1">
     <w:name w:val="paratext1"/>
-    <w:basedOn w:val="DefaultParagraphFont"/>
+    <w:basedOn w:val="Fuentedeprrafopredeter"/>
     <w:rsid w:val="00EC1FDB"/>
     <w:rPr>
       <w:rFonts w:ascii="Times" w:hAnsi="Times" w:cs="Times" w:hint="default"/>
@@ -14498,10 +15142,10 @@
       <w:szCs w:val="20"/>
     </w:rPr>
   </w:style>
-  <w:style w:type="paragraph" w:styleId="BalloonText">
+  <w:style w:type="paragraph" w:styleId="Textodeglobo">
     <w:name w:val="Balloon Text"/>
     <w:basedOn w:val="Normal"/>
-    <w:link w:val="BalloonTextChar"/>
+    <w:link w:val="TextodegloboCar"/>
     <w:rsid w:val="009E4EB6"/>
     <w:rPr>
       <w:rFonts w:ascii="Tahoma" w:hAnsi="Tahoma" w:cs="Tahoma"/>
@@ -14509,10 +15153,10 @@
       <w:szCs w:val="16"/>
     </w:rPr>
   </w:style>
-  <w:style w:type="character" w:customStyle="1" w:styleId="BalloonTextChar">
-    <w:name w:val="Balloon Text Char"/>
-    <w:basedOn w:val="DefaultParagraphFont"/>
-    <w:link w:val="BalloonText"/>
+  <w:style w:type="character" w:customStyle="1" w:styleId="TextodegloboCar">
+    <w:name w:val="Texto de globo Car"/>
+    <w:basedOn w:val="Fuentedeprrafopredeter"/>
+    <w:link w:val="Textodeglobo"/>
     <w:rsid w:val="009E4EB6"/>
     <w:rPr>
       <w:rFonts w:ascii="Tahoma" w:hAnsi="Tahoma" w:cs="Tahoma"/>
@@ -14521,11 +15165,11 @@
       <w:lang w:eastAsia="en-US"/>
     </w:rPr>
   </w:style>
-  <w:style w:type="paragraph" w:styleId="ListParagraph">
+  <w:style w:type="paragraph" w:styleId="Prrafodelista">
     <w:name w:val="List Paragraph"/>
     <w:aliases w:val="Bullet List,FooterText,numbered,List Paragraph1,Paragraphe de liste1,Bulletr List Paragraph,列出段落,列出段落1,Bullet List1,FooterText1,numbered1,List Paragraph11,Paragraphe de liste11,Bulletr List Paragraph1,列出段落2,列出段落11,Bullet List2"/>
     <w:basedOn w:val="Normal"/>
-    <w:link w:val="ListParagraphChar"/>
+    <w:link w:val="PrrafodelistaCar"/>
     <w:uiPriority w:val="34"/>
     <w:qFormat/>
     <w:rsid w:val="00001E52"/>
@@ -14553,10 +15197,10 @@
       <w:color w:val="0000FF"/>
     </w:rPr>
   </w:style>
-  <w:style w:type="character" w:customStyle="1" w:styleId="ListParagraphChar">
-    <w:name w:val="List Paragraph Char"/>
-    <w:aliases w:val="Bullet List Char,FooterText Char,numbered Char,List Paragraph1 Char,Paragraphe de liste1 Char,Bulletr List Paragraph Char,列出段落 Char,列出段落1 Char,Bullet List1 Char,FooterText1 Char,numbered1 Char,List Paragraph11 Char,列出段落2 Char"/>
-    <w:link w:val="ListParagraph"/>
+  <w:style w:type="character" w:customStyle="1" w:styleId="PrrafodelistaCar">
+    <w:name w:val="Párrafo de lista Car"/>
+    <w:aliases w:val="Bullet List Car,FooterText Car,numbered Car,List Paragraph1 Car,Paragraphe de liste1 Car,Bulletr List Paragraph Car,列出段落 Car,列出段落1 Car,Bullet List1 Car,FooterText1 Car,numbered1 Car,List Paragraph11 Car,Paragraphe de liste11 Car"/>
+    <w:link w:val="Prrafodelista"/>
     <w:uiPriority w:val="34"/>
     <w:locked/>
     <w:rsid w:val="007B3DA6"/>
@@ -14564,9 +15208,9 @@
       <w:lang w:eastAsia="en-US"/>
     </w:rPr>
   </w:style>
-  <w:style w:type="character" w:styleId="CommentReference">
+  <w:style w:type="character" w:styleId="Refdecomentario">
     <w:name w:val="annotation reference"/>
-    <w:basedOn w:val="DefaultParagraphFont"/>
+    <w:basedOn w:val="Fuentedeprrafopredeter"/>
     <w:semiHidden/>
     <w:unhideWhenUsed/>
     <w:rsid w:val="002A0791"/>
@@ -14575,29 +15219,29 @@
       <w:szCs w:val="16"/>
     </w:rPr>
   </w:style>
-  <w:style w:type="paragraph" w:styleId="CommentText">
+  <w:style w:type="paragraph" w:styleId="Textocomentario">
     <w:name w:val="annotation text"/>
     <w:basedOn w:val="Normal"/>
-    <w:link w:val="CommentTextChar"/>
+    <w:link w:val="TextocomentarioCar"/>
     <w:semiHidden/>
     <w:unhideWhenUsed/>
     <w:rsid w:val="002A0791"/>
   </w:style>
-  <w:style w:type="character" w:customStyle="1" w:styleId="CommentTextChar">
-    <w:name w:val="Comment Text Char"/>
-    <w:basedOn w:val="DefaultParagraphFont"/>
-    <w:link w:val="CommentText"/>
+  <w:style w:type="character" w:customStyle="1" w:styleId="TextocomentarioCar">
+    <w:name w:val="Texto comentario Car"/>
+    <w:basedOn w:val="Fuentedeprrafopredeter"/>
+    <w:link w:val="Textocomentario"/>
     <w:semiHidden/>
     <w:rsid w:val="002A0791"/>
     <w:rPr>
       <w:lang w:eastAsia="en-US"/>
     </w:rPr>
   </w:style>
-  <w:style w:type="paragraph" w:styleId="CommentSubject">
+  <w:style w:type="paragraph" w:styleId="Asuntodelcomentario">
     <w:name w:val="annotation subject"/>
-    <w:basedOn w:val="CommentText"/>
-    <w:next w:val="CommentText"/>
-    <w:link w:val="CommentSubjectChar"/>
+    <w:basedOn w:val="Textocomentario"/>
+    <w:next w:val="Textocomentario"/>
+    <w:link w:val="AsuntodelcomentarioCar"/>
     <w:semiHidden/>
     <w:unhideWhenUsed/>
     <w:rsid w:val="002A0791"/>
@@ -14606,10 +15250,10 @@
       <w:bCs/>
     </w:rPr>
   </w:style>
-  <w:style w:type="character" w:customStyle="1" w:styleId="CommentSubjectChar">
-    <w:name w:val="Comment Subject Char"/>
-    <w:basedOn w:val="CommentTextChar"/>
-    <w:link w:val="CommentSubject"/>
+  <w:style w:type="character" w:customStyle="1" w:styleId="AsuntodelcomentarioCar">
+    <w:name w:val="Asunto del comentario Car"/>
+    <w:basedOn w:val="TextocomentarioCar"/>
+    <w:link w:val="Asuntodelcomentario"/>
     <w:semiHidden/>
     <w:rsid w:val="002A0791"/>
     <w:rPr>

</xml_diff>